<commit_message>
Update sparkler dimension document
</commit_message>
<xml_diff>
--- a/给排水/喷淋连线/喷头连管标注定位.docx
+++ b/给排水/喷淋连线/喷头连管标注定位.docx
@@ -17,7 +17,23 @@
           <w:b/>
           <w:sz w:val="36"/>
         </w:rPr>
-        <w:t>喷头连管标注定位</w:t>
+        <w:t>喷头</w:t>
+      </w:r>
+      <w:r>
+        <w:rPr>
+          <w:rFonts w:hint="eastAsia"/>
+          <w:b/>
+          <w:sz w:val="36"/>
+        </w:rPr>
+        <w:t>标注定位</w:t>
+      </w:r>
+      <w:r>
+        <w:rPr>
+          <w:rFonts w:hint="eastAsia"/>
+          <w:b/>
+          <w:sz w:val="36"/>
+        </w:rPr>
+        <w:t>工具</w:t>
       </w:r>
     </w:p>
     <w:p>
@@ -56,19 +72,39 @@
         <w:rPr>
           <w:rFonts w:hint="eastAsia"/>
         </w:rPr>
-        <w:t>为喷头</w:t>
-      </w:r>
-      <w:r>
-        <w:rPr>
-          <w:rFonts w:hint="eastAsia"/>
-        </w:rPr>
-        <w:t>生成喷头定位标注</w:t>
-      </w:r>
-      <w:r>
-        <w:rPr>
-          <w:rFonts w:hint="eastAsia"/>
-        </w:rPr>
-        <w:t>。</w:t>
+        <w:t>为了满足施工需求，喷淋图纸中的</w:t>
+      </w:r>
+      <w:r>
+        <w:rPr>
+          <w:rFonts w:hint="eastAsia"/>
+        </w:rPr>
+        <w:t>喷头</w:t>
+      </w:r>
+      <w:r>
+        <w:rPr>
+          <w:rFonts w:hint="eastAsia"/>
+        </w:rPr>
+        <w:t>要以</w:t>
+      </w:r>
+      <w:proofErr w:type="gramStart"/>
+      <w:r>
+        <w:rPr>
+          <w:rFonts w:hint="eastAsia"/>
+        </w:rPr>
+        <w:t>墙或者</w:t>
+      </w:r>
+      <w:proofErr w:type="gramEnd"/>
+      <w:r>
+        <w:rPr>
+          <w:rFonts w:hint="eastAsia"/>
+        </w:rPr>
+        <w:t>轴线作为基点做</w:t>
+      </w:r>
+      <w:r>
+        <w:rPr>
+          <w:rFonts w:hint="eastAsia"/>
+        </w:rPr>
+        <w:t>尺寸定位。</w:t>
       </w:r>
     </w:p>
     <w:p>
@@ -80,39 +116,21 @@
         <w:rPr>
           <w:rFonts w:hint="eastAsia"/>
         </w:rPr>
-        <w:t>为了满足施工需求，</w:t>
-      </w:r>
-      <w:r>
-        <w:rPr>
-          <w:rFonts w:hint="eastAsia"/>
-        </w:rPr>
-        <w:t>理论上</w:t>
-      </w:r>
-      <w:r>
-        <w:rPr>
-          <w:rFonts w:hint="eastAsia"/>
-        </w:rPr>
-        <w:t>喷淋图纸中的所有的喷头都要以</w:t>
+        <w:t>因为喷头安装</w:t>
       </w:r>
       <w:proofErr w:type="gramStart"/>
       <w:r>
         <w:rPr>
           <w:rFonts w:hint="eastAsia"/>
         </w:rPr>
-        <w:t>墙或者</w:t>
+        <w:t>时建筑</w:t>
       </w:r>
       <w:proofErr w:type="gramEnd"/>
       <w:r>
         <w:rPr>
           <w:rFonts w:hint="eastAsia"/>
         </w:rPr>
-        <w:t>轴线作为基点做</w:t>
-      </w:r>
-      <w:r>
-        <w:rPr>
-          <w:rFonts w:hint="eastAsia"/>
-        </w:rPr>
-        <w:t>尺寸定位。</w:t>
+        <w:t>墙剪力墙等已经施工完成，因此喷头可以根据图中距墙的距离进行定位安装。</w:t>
       </w:r>
     </w:p>
     <w:p>
@@ -163,84 +181,50 @@
     </w:p>
     <w:p>
       <w:pPr>
+        <w:pStyle w:val="a0"/>
+        <w:ind w:left="420" w:firstLineChars="0" w:firstLine="0"/>
+        <w:jc w:val="center"/>
+        <w:rPr>
+          <w:b/>
+        </w:rPr>
+      </w:pPr>
+      <w:r>
+        <w:rPr>
+          <w:rFonts w:ascii="黑体" w:eastAsia="黑体" w:hAnsi="黑体" w:hint="eastAsia"/>
+          <w:b/>
+        </w:rPr>
+        <w:t>图中喷头可以通过尺寸</w:t>
+      </w:r>
+      <w:proofErr w:type="gramStart"/>
+      <w:r>
+        <w:rPr>
+          <w:rFonts w:ascii="黑体" w:eastAsia="黑体" w:hAnsi="黑体" w:hint="eastAsia"/>
+          <w:b/>
+        </w:rPr>
+        <w:t>标注线</w:t>
+      </w:r>
+      <w:proofErr w:type="gramEnd"/>
+      <w:r>
+        <w:rPr>
+          <w:rFonts w:ascii="黑体" w:eastAsia="黑体" w:hAnsi="黑体" w:hint="eastAsia"/>
+          <w:b/>
+        </w:rPr>
+        <w:t>确定在平面中的位置</w:t>
+      </w:r>
+    </w:p>
+    <w:p>
+      <w:pPr>
         <w:ind w:firstLineChars="0"/>
       </w:pPr>
       <w:r>
         <w:rPr>
-          <w:rFonts w:hint="eastAsia"/>
-        </w:rPr>
-        <w:t>尺寸定位如上图，每个喷头的平面安装位置都可通过</w:t>
-      </w:r>
-      <w:r>
-        <w:rPr>
-          <w:rFonts w:hint="eastAsia"/>
-          <w:b/>
-        </w:rPr>
-        <w:t>两个方向的定位</w:t>
-      </w:r>
-      <w:r>
-        <w:rPr>
-          <w:rFonts w:hint="eastAsia"/>
-        </w:rPr>
-        <w:t>确定。</w:t>
-      </w:r>
-    </w:p>
-    <w:p>
-      <w:pPr>
-        <w:ind w:firstLineChars="0"/>
-      </w:pPr>
-      <w:r>
-        <w:rPr>
-          <w:rFonts w:hint="eastAsia"/>
-        </w:rPr>
-        <w:t>定位的基线</w:t>
-      </w:r>
-      <w:r>
-        <w:rPr>
-          <w:rFonts w:hint="eastAsia"/>
-        </w:rPr>
-        <w:t>选择</w:t>
-      </w:r>
-      <w:proofErr w:type="gramStart"/>
-      <w:r>
-        <w:rPr>
-          <w:rFonts w:hint="eastAsia"/>
-        </w:rPr>
-        <w:t>墙或者</w:t>
-      </w:r>
-      <w:proofErr w:type="gramEnd"/>
-      <w:r>
-        <w:rPr>
-          <w:rFonts w:hint="eastAsia"/>
-        </w:rPr>
-        <w:t>轴线。</w:t>
-      </w:r>
-    </w:p>
-    <w:p>
-      <w:pPr>
-        <w:ind w:firstLineChars="0"/>
-      </w:pPr>
-      <w:r>
-        <w:rPr>
-          <w:rFonts w:hint="eastAsia"/>
-        </w:rPr>
-        <w:t>实际图纸中喷头数量众多，且通常呈有序排列，所以不会给每个喷头都单独做标注。此工具对成图的美观性具有一定要求。</w:t>
-      </w:r>
-    </w:p>
-    <w:p>
-      <w:pPr>
-        <w:ind w:firstLineChars="0"/>
-      </w:pPr>
-      <w:r>
-        <w:rPr>
           <w:noProof/>
         </w:rPr>
-        <w:lastRenderedPageBreak/>
         <w:drawing>
-          <wp:inline distT="0" distB="0" distL="0" distR="0" wp14:anchorId="11ADA2F6" wp14:editId="1507F0A0">
-            <wp:extent cx="5274310" cy="5033010"/>
-            <wp:effectExtent l="0" t="0" r="2540" b="0"/>
-            <wp:docPr id="71" name="图片 71"/>
+          <wp:inline distT="0" distB="0" distL="0" distR="0" wp14:anchorId="0BF15C1A" wp14:editId="5D946754">
+            <wp:extent cx="3743325" cy="1019175"/>
+            <wp:effectExtent l="0" t="0" r="9525" b="9525"/>
+            <wp:docPr id="2" name="图片 2"/>
             <wp:cNvGraphicFramePr>
               <a:graphicFrameLocks xmlns:a="http://schemas.openxmlformats.org/drawingml/2006/main" noChangeAspect="1"/>
             </wp:cNvGraphicFramePr>
@@ -260,7 +244,7 @@
                   <pic:spPr>
                     <a:xfrm>
                       <a:off x="0" y="0"/>
-                      <a:ext cx="5274310" cy="5033010"/>
+                      <a:ext cx="3743325" cy="1019175"/>
                     </a:xfrm>
                     <a:prstGeom prst="rect">
                       <a:avLst/>
@@ -272,496 +256,50 @@
           </wp:inline>
         </w:drawing>
       </w:r>
+      <w:r>
+        <w:rPr>
+          <w:rFonts w:hint="eastAsia"/>
+        </w:rPr>
+        <w:t>即为</w:t>
+      </w:r>
+      <w:r>
+        <w:rPr>
+          <w:rFonts w:hint="eastAsia"/>
+        </w:rPr>
+        <w:t>x轴方向的尺寸标注</w:t>
+      </w:r>
+      <w:r>
+        <w:rPr>
+          <w:rFonts w:hint="eastAsia"/>
+        </w:rPr>
+        <w:t>，</w:t>
+      </w:r>
+      <w:r>
+        <w:rPr>
+          <w:rFonts w:hint="eastAsia"/>
+        </w:rPr>
+        <w:t>定位基点为墙线。</w:t>
+      </w:r>
     </w:p>
     <w:p>
       <w:pPr>
         <w:ind w:firstLineChars="0"/>
-        <w:rPr>
-          <w:rFonts w:hint="eastAsia"/>
-        </w:rPr>
-      </w:pPr>
-      <w:r>
-        <w:rPr>
-          <w:rFonts w:hint="eastAsia"/>
-        </w:rPr>
-        <w:t>上图中，同一x轴或y轴上的喷头只做一次尺寸定位</w:t>
-      </w:r>
-      <w:r>
-        <w:rPr>
-          <w:rFonts w:hint="eastAsia"/>
-        </w:rPr>
-        <w:t>，同时满足业务要求和图面视觉要求。</w:t>
-      </w:r>
-    </w:p>
-    <w:p>
-      <w:pPr>
-        <w:pStyle w:val="1"/>
-        <w:rPr>
-          <w:rFonts w:hint="eastAsia"/>
-        </w:rPr>
-      </w:pPr>
-      <w:r>
-        <w:rPr>
-          <w:rFonts w:hint="eastAsia"/>
-        </w:rPr>
-        <w:t>功能</w:t>
-      </w:r>
-      <w:r>
-        <w:rPr>
-          <w:rFonts w:hint="eastAsia"/>
-        </w:rPr>
-        <w:t>需求</w:t>
-      </w:r>
-      <w:r>
-        <w:rPr>
-          <w:rFonts w:hint="eastAsia"/>
-        </w:rPr>
-        <w:t>：</w:t>
-      </w:r>
-    </w:p>
-    <w:p>
-      <w:pPr>
-        <w:ind w:firstLineChars="0"/>
-        <w:rPr>
-          <w:b/>
-        </w:rPr>
-      </w:pPr>
-      <w:r>
-        <w:rPr>
-          <w:rFonts w:hint="eastAsia"/>
-          <w:b/>
-        </w:rPr>
-        <w:t>1</w:t>
-      </w:r>
-      <w:r>
-        <w:rPr>
-          <w:b/>
-        </w:rPr>
-        <w:t>.</w:t>
-      </w:r>
-      <w:r>
-        <w:rPr>
-          <w:rFonts w:hint="eastAsia"/>
-          <w:b/>
-        </w:rPr>
-        <w:t>以房间（通过房间框线包围）为单位，对每个喷头的位置做到定位，但尽量保证网格状喷头同一方向只进行一次定位。</w:t>
-      </w:r>
-    </w:p>
-    <w:p>
-      <w:pPr>
-        <w:ind w:firstLineChars="0" w:firstLine="0"/>
-        <w:rPr>
-          <w:b/>
-        </w:rPr>
-      </w:pPr>
-      <w:r>
-        <w:rPr>
-          <w:rFonts w:hint="eastAsia"/>
-          <w:b/>
-        </w:rPr>
-        <w:t xml:space="preserve"> </w:t>
-      </w:r>
-      <w:r>
-        <w:rPr>
-          <w:b/>
-        </w:rPr>
-        <w:t xml:space="preserve">  2.</w:t>
-      </w:r>
-      <w:r>
-        <w:rPr>
-          <w:rFonts w:hint="eastAsia"/>
-          <w:b/>
-        </w:rPr>
-        <w:t>尺寸标注线（连续</w:t>
-      </w:r>
-      <w:proofErr w:type="gramStart"/>
-      <w:r>
-        <w:rPr>
-          <w:rFonts w:hint="eastAsia"/>
-          <w:b/>
-        </w:rPr>
-        <w:t>标注按</w:t>
-      </w:r>
-      <w:proofErr w:type="gramEnd"/>
-      <w:r>
-        <w:rPr>
-          <w:rFonts w:hint="eastAsia"/>
-          <w:b/>
-        </w:rPr>
-        <w:t>同一个计）数量越少越好，因此需要尽量以同一直线上数量多的喷头作为定位基准。</w:t>
-      </w:r>
-    </w:p>
-    <w:p>
-      <w:pPr>
-        <w:ind w:firstLineChars="0" w:firstLine="0"/>
-        <w:rPr>
-          <w:b/>
-        </w:rPr>
-      </w:pPr>
-      <w:r>
-        <w:rPr>
-          <w:rFonts w:hint="eastAsia"/>
-          <w:b/>
-        </w:rPr>
-        <w:t xml:space="preserve"> </w:t>
-      </w:r>
-      <w:r>
-        <w:rPr>
-          <w:b/>
-        </w:rPr>
-        <w:t xml:space="preserve">  3.</w:t>
-      </w:r>
-      <w:r>
-        <w:rPr>
-          <w:rFonts w:hint="eastAsia"/>
-          <w:b/>
-        </w:rPr>
-        <w:t>尺寸</w:t>
-      </w:r>
-      <w:proofErr w:type="gramStart"/>
-      <w:r>
-        <w:rPr>
-          <w:rFonts w:hint="eastAsia"/>
-          <w:b/>
-        </w:rPr>
-        <w:t>标注线</w:t>
-      </w:r>
-      <w:proofErr w:type="gramEnd"/>
-      <w:r>
-        <w:rPr>
-          <w:rFonts w:hint="eastAsia"/>
-          <w:b/>
-        </w:rPr>
-        <w:t>尽量放置在房间边缘使图面规整易读，无法通过外边缘尺寸</w:t>
-      </w:r>
-      <w:proofErr w:type="gramStart"/>
-      <w:r>
-        <w:rPr>
-          <w:rFonts w:hint="eastAsia"/>
-          <w:b/>
-        </w:rPr>
-        <w:t>标注线</w:t>
-      </w:r>
-      <w:proofErr w:type="gramEnd"/>
-      <w:r>
-        <w:rPr>
-          <w:rFonts w:hint="eastAsia"/>
-          <w:b/>
-        </w:rPr>
-        <w:t>定位的喷头再通过房间中的</w:t>
-      </w:r>
-      <w:r>
-        <w:rPr>
-          <w:rFonts w:hint="eastAsia"/>
-          <w:b/>
-        </w:rPr>
-        <w:t>尺寸</w:t>
-      </w:r>
-      <w:r>
-        <w:rPr>
-          <w:rFonts w:hint="eastAsia"/>
-          <w:b/>
-        </w:rPr>
-        <w:t>线定位。</w:t>
-      </w:r>
-    </w:p>
-    <w:p>
-      <w:pPr>
-        <w:ind w:firstLineChars="0" w:firstLine="0"/>
-        <w:rPr>
-          <w:b/>
-        </w:rPr>
-      </w:pPr>
-      <w:r>
-        <w:rPr>
-          <w:rFonts w:hint="eastAsia"/>
-          <w:b/>
-        </w:rPr>
-        <w:t xml:space="preserve"> </w:t>
-      </w:r>
-      <w:r>
-        <w:rPr>
-          <w:b/>
-        </w:rPr>
-        <w:t xml:space="preserve">  4.</w:t>
-      </w:r>
-      <w:r>
-        <w:rPr>
-          <w:rFonts w:hint="eastAsia"/>
-          <w:b/>
-        </w:rPr>
-        <w:t>喷头与相应的尺寸标注</w:t>
-      </w:r>
-      <w:r>
-        <w:rPr>
-          <w:rFonts w:hint="eastAsia"/>
-          <w:b/>
-        </w:rPr>
-        <w:t>线距离不能太远（不可超过1</w:t>
-      </w:r>
-      <w:r>
-        <w:rPr>
-          <w:b/>
-        </w:rPr>
-        <w:t>0000</w:t>
-      </w:r>
-      <w:r>
-        <w:rPr>
-          <w:rFonts w:hint="eastAsia"/>
-          <w:b/>
-        </w:rPr>
-        <w:t>）</w:t>
-      </w:r>
-      <w:r>
-        <w:rPr>
-          <w:rFonts w:hint="eastAsia"/>
-          <w:b/>
-        </w:rPr>
-        <w:t>，除非中间可以通过其他喷头与尺寸标注</w:t>
-      </w:r>
-      <w:r>
-        <w:rPr>
-          <w:rFonts w:hint="eastAsia"/>
-          <w:b/>
-        </w:rPr>
-        <w:t>点对齐。且二者均不能隔墙。</w:t>
-      </w:r>
-    </w:p>
-    <w:p>
-      <w:pPr>
-        <w:ind w:firstLineChars="0" w:firstLine="0"/>
-        <w:rPr>
-          <w:b/>
-        </w:rPr>
-      </w:pPr>
-      <w:r>
-        <w:rPr>
-          <w:rFonts w:hint="eastAsia"/>
-          <w:b/>
-        </w:rPr>
-        <w:t xml:space="preserve"> </w:t>
-      </w:r>
-      <w:r>
-        <w:rPr>
-          <w:b/>
-        </w:rPr>
-        <w:t xml:space="preserve">  5</w:t>
-      </w:r>
-      <w:r>
-        <w:rPr>
-          <w:rFonts w:hint="eastAsia"/>
-          <w:b/>
-        </w:rPr>
-        <w:t>．一个尺寸</w:t>
-      </w:r>
-      <w:proofErr w:type="gramStart"/>
-      <w:r>
-        <w:rPr>
-          <w:rFonts w:hint="eastAsia"/>
-          <w:b/>
-        </w:rPr>
-        <w:t>标注线</w:t>
-      </w:r>
-      <w:proofErr w:type="gramEnd"/>
-      <w:r>
-        <w:rPr>
-          <w:rFonts w:hint="eastAsia"/>
-          <w:b/>
-        </w:rPr>
-        <w:t>不可标注跨墙（房间框线和剪力墙）的喷头。此条仅针对用来标注定位的参照喷头，与参照喷头对齐的其他喷头不限。</w:t>
-      </w:r>
-    </w:p>
-    <w:p>
-      <w:pPr>
-        <w:ind w:firstLineChars="0" w:firstLine="0"/>
-        <w:rPr>
-          <w:rFonts w:hint="eastAsia"/>
-          <w:b/>
-        </w:rPr>
-      </w:pPr>
-      <w:r>
-        <w:rPr>
-          <w:rFonts w:hint="eastAsia"/>
-          <w:b/>
-        </w:rPr>
-        <w:t xml:space="preserve"> </w:t>
-      </w:r>
-      <w:r>
-        <w:rPr>
-          <w:b/>
-        </w:rPr>
-        <w:t xml:space="preserve">  6.</w:t>
-      </w:r>
-      <w:r>
-        <w:rPr>
-          <w:rFonts w:hint="eastAsia"/>
-          <w:b/>
-        </w:rPr>
-        <w:t>工具要对整张图纸一键定位，需要自动划分区域，选取定位喷头，选择定</w:t>
-      </w:r>
-      <w:r>
-        <w:rPr>
-          <w:rFonts w:hint="eastAsia"/>
-          <w:b/>
-        </w:rPr>
-        <w:lastRenderedPageBreak/>
-        <w:t>位基点，放置尺寸线位置，散点处理等行为一键完成。</w:t>
-      </w:r>
-    </w:p>
-    <w:p>
-      <w:pPr>
-        <w:ind w:firstLineChars="0"/>
-        <w:rPr>
-          <w:b/>
-        </w:rPr>
-      </w:pPr>
-      <w:r>
-        <w:rPr>
-          <w:rFonts w:hint="eastAsia"/>
-          <w:b/>
-        </w:rPr>
-        <w:t>7</w:t>
-      </w:r>
-      <w:r>
-        <w:rPr>
-          <w:b/>
-        </w:rPr>
-        <w:t>.</w:t>
-      </w:r>
-      <w:r>
-        <w:rPr>
-          <w:rFonts w:hint="eastAsia"/>
-          <w:b/>
-        </w:rPr>
-        <w:t>生成的标注采用天正的连续标注，方便设计师手动调整。</w:t>
-      </w:r>
-    </w:p>
-    <w:p>
-      <w:pPr>
-        <w:ind w:firstLineChars="0" w:firstLine="0"/>
-        <w:rPr>
-          <w:b/>
-        </w:rPr>
-      </w:pPr>
-      <w:r>
-        <w:rPr>
-          <w:rFonts w:hint="eastAsia"/>
-          <w:b/>
-        </w:rPr>
-        <w:t xml:space="preserve"> </w:t>
-      </w:r>
-      <w:r>
-        <w:rPr>
-          <w:b/>
-        </w:rPr>
-        <w:t xml:space="preserve">  </w:t>
-      </w:r>
-      <w:r>
-        <w:rPr>
-          <w:b/>
-        </w:rPr>
-        <w:t>8.</w:t>
-      </w:r>
-      <w:r>
-        <w:rPr>
-          <w:rFonts w:hint="eastAsia"/>
-          <w:b/>
-        </w:rPr>
-        <w:t>通过尺寸定位与喷头和管道的间距控制，保证大部分情况下尺寸定位不会与模型空间的其他元素碰撞。无</w:t>
-      </w:r>
-      <w:r>
-        <w:rPr>
-          <w:rFonts w:hint="eastAsia"/>
-          <w:b/>
-        </w:rPr>
-        <w:t>需</w:t>
-      </w:r>
-      <w:bookmarkStart w:id="0" w:name="_GoBack"/>
-      <w:bookmarkEnd w:id="0"/>
-      <w:r>
-        <w:rPr>
-          <w:rFonts w:hint="eastAsia"/>
-          <w:b/>
-        </w:rPr>
-        <w:t>保证避开外参内的某些图元。</w:t>
-      </w:r>
-    </w:p>
-    <w:p>
-      <w:pPr>
-        <w:pStyle w:val="1"/>
-      </w:pPr>
-      <w:r>
-        <w:rPr>
-          <w:rFonts w:hint="eastAsia"/>
-        </w:rPr>
-        <w:t>使用条件</w:t>
-      </w:r>
-    </w:p>
-    <w:p>
-      <w:pPr>
-        <w:pStyle w:val="2"/>
-      </w:pPr>
-      <w:r>
-        <w:rPr>
-          <w:rFonts w:hint="eastAsia"/>
-        </w:rPr>
-        <w:t>应用场景</w:t>
-      </w:r>
-    </w:p>
-    <w:p>
-      <w:pPr>
-        <w:ind w:firstLineChars="166" w:firstLine="398"/>
-      </w:pPr>
-      <w:r>
-        <w:rPr>
-          <w:rFonts w:hint="eastAsia"/>
-        </w:rPr>
-        <w:t>以房间作为单位进行尺寸定位。</w:t>
-      </w:r>
-      <w:r>
-        <w:rPr>
-          <w:rFonts w:hint="eastAsia"/>
-        </w:rPr>
-        <w:t>只考虑闭合房间框线内的元素。</w:t>
-      </w:r>
-    </w:p>
-    <w:p>
-      <w:pPr>
-        <w:pStyle w:val="3"/>
-      </w:pPr>
-      <w:proofErr w:type="gramStart"/>
-      <w:r>
-        <w:rPr>
-          <w:rFonts w:hint="eastAsia"/>
-        </w:rPr>
-        <w:t>地库大空间</w:t>
-      </w:r>
-      <w:proofErr w:type="gramEnd"/>
-    </w:p>
-    <w:p>
-      <w:pPr>
-        <w:ind w:firstLine="960"/>
-      </w:pPr>
-      <w:r>
-        <w:rPr>
-          <w:rFonts w:hint="eastAsia"/>
-        </w:rPr>
-        <w:t>住宅地库大部分区域都属于大空间类型。</w:t>
-      </w:r>
-    </w:p>
-    <w:p>
-      <w:pPr>
-        <w:ind w:firstLine="960"/>
-      </w:pPr>
+      </w:pPr>
+      <w:r>
+        <w:rPr>
+          <w:rFonts w:hint="eastAsia"/>
+        </w:rPr>
+        <w:t>同理，</w:t>
+      </w:r>
       <w:r>
         <w:rPr>
           <w:noProof/>
         </w:rPr>
         <w:drawing>
-          <wp:inline distT="0" distB="0" distL="0" distR="0" wp14:anchorId="7D133B2A" wp14:editId="22E26E7B">
-            <wp:extent cx="5274310" cy="3004185"/>
-            <wp:effectExtent l="0" t="0" r="2540" b="5715"/>
-            <wp:docPr id="72" name="图片 72"/>
+          <wp:inline distT="0" distB="0" distL="0" distR="0" wp14:anchorId="61BDA3AE" wp14:editId="1DF87D3D">
+            <wp:extent cx="933450" cy="1066800"/>
+            <wp:effectExtent l="0" t="0" r="0" b="0"/>
+            <wp:docPr id="5" name="图片 5"/>
             <wp:cNvGraphicFramePr>
               <a:graphicFrameLocks xmlns:a="http://schemas.openxmlformats.org/drawingml/2006/main" noChangeAspect="1"/>
             </wp:cNvGraphicFramePr>
@@ -781,7 +319,7 @@
                   <pic:spPr>
                     <a:xfrm>
                       <a:off x="0" y="0"/>
-                      <a:ext cx="5274310" cy="3004185"/>
+                      <a:ext cx="933450" cy="1066800"/>
                     </a:xfrm>
                     <a:prstGeom prst="rect">
                       <a:avLst/>
@@ -793,91 +331,52 @@
           </wp:inline>
         </w:drawing>
       </w:r>
-    </w:p>
-    <w:p>
-      <w:pPr>
-        <w:ind w:firstLine="960"/>
-      </w:pPr>
-      <w:r>
-        <w:rPr>
-          <w:rFonts w:hint="eastAsia"/>
-        </w:rPr>
-        <w:t>这个防火分区被分为</w:t>
-      </w:r>
-      <w:r>
-        <w:t>2</w:t>
-      </w:r>
-      <w:r>
-        <w:rPr>
-          <w:rFonts w:hint="eastAsia"/>
-        </w:rPr>
-        <w:t>个充电单元，也是用房间框线划分为两个大房间。</w:t>
-      </w:r>
-    </w:p>
-    <w:p>
-      <w:pPr>
-        <w:ind w:firstLine="960"/>
-      </w:pPr>
-      <w:r>
-        <w:rPr>
-          <w:rFonts w:hint="eastAsia"/>
-        </w:rPr>
-        <w:t>大空间喷头布置都较规整，标注逻辑简单。</w:t>
-      </w:r>
-    </w:p>
-    <w:p>
-      <w:pPr>
-        <w:ind w:firstLine="960"/>
-      </w:pPr>
-      <w:r>
-        <w:rPr>
-          <w:rFonts w:hint="eastAsia"/>
-        </w:rPr>
-        <w:t>但</w:t>
-      </w:r>
-      <w:r>
-        <w:rPr>
-          <w:rFonts w:hint="eastAsia"/>
-        </w:rPr>
-        <w:t>此部分人工标注工作量也较小，优先级不高。</w:t>
-      </w:r>
-    </w:p>
-    <w:p>
-      <w:pPr>
-        <w:pStyle w:val="3"/>
-      </w:pPr>
-      <w:r>
-        <w:rPr>
-          <w:rFonts w:hint="eastAsia"/>
-        </w:rPr>
-        <w:t>大空间中的不规则区域</w:t>
-      </w:r>
-    </w:p>
-    <w:p>
-      <w:pPr>
-        <w:ind w:firstLine="960"/>
-      </w:pPr>
-      <w:r>
-        <w:rPr>
-          <w:rFonts w:hint="eastAsia"/>
-        </w:rPr>
-        <w:t>常见于单体下方等位置。</w:t>
-      </w:r>
-    </w:p>
-    <w:p>
-      <w:pPr>
-        <w:ind w:firstLine="960"/>
-      </w:pPr>
-      <w:r>
-        <w:rPr>
-          <w:rFonts w:hint="eastAsia"/>
-        </w:rPr>
-        <w:t>区域复杂，且无法以房间框线分割。标注规则也不一致。</w:t>
-      </w:r>
-    </w:p>
-    <w:p>
-      <w:pPr>
-        <w:ind w:firstLine="960"/>
+      <w:r>
+        <w:rPr>
+          <w:rFonts w:hint="eastAsia"/>
+        </w:rPr>
+        <w:t>为y轴方向的定位，定位基点同样为墙。</w:t>
+      </w:r>
+    </w:p>
+    <w:p>
+      <w:pPr>
+        <w:ind w:firstLineChars="0"/>
+      </w:pPr>
+      <w:r>
+        <w:rPr>
+          <w:rFonts w:hint="eastAsia"/>
+        </w:rPr>
+        <w:t>每个喷头的平面安装位置都</w:t>
+      </w:r>
+      <w:r>
+        <w:rPr>
+          <w:rFonts w:hint="eastAsia"/>
+        </w:rPr>
+        <w:t>需要</w:t>
+      </w:r>
+      <w:r>
+        <w:rPr>
+          <w:rFonts w:hint="eastAsia"/>
+        </w:rPr>
+        <w:t>通过</w:t>
+      </w:r>
+      <w:r>
+        <w:rPr>
+          <w:rFonts w:hint="eastAsia"/>
+          <w:b/>
+        </w:rPr>
+        <w:t>两个方向的定位</w:t>
+      </w:r>
+      <w:r>
+        <w:rPr>
+          <w:rFonts w:hint="eastAsia"/>
+        </w:rPr>
+        <w:t>确定。</w:t>
+      </w:r>
+    </w:p>
+    <w:p>
+      <w:pPr>
+        <w:ind w:firstLineChars="0"/>
       </w:pPr>
       <w:r>
         <w:rPr>
@@ -885,10 +384,10 @@
         </w:rPr>
         <w:lastRenderedPageBreak/>
         <w:drawing>
-          <wp:inline distT="0" distB="0" distL="0" distR="0" wp14:anchorId="2FB77AB0" wp14:editId="7CB0A7E7">
-            <wp:extent cx="5274310" cy="3463290"/>
-            <wp:effectExtent l="0" t="0" r="2540" b="3810"/>
-            <wp:docPr id="77" name="图片 77"/>
+          <wp:inline distT="0" distB="0" distL="0" distR="0" wp14:anchorId="6C706585" wp14:editId="639F4EAA">
+            <wp:extent cx="5274310" cy="3345815"/>
+            <wp:effectExtent l="0" t="0" r="2540" b="6985"/>
+            <wp:docPr id="4" name="图片 4"/>
             <wp:cNvGraphicFramePr>
               <a:graphicFrameLocks xmlns:a="http://schemas.openxmlformats.org/drawingml/2006/main" noChangeAspect="1"/>
             </wp:cNvGraphicFramePr>
@@ -908,7 +407,7 @@
                   <pic:spPr>
                     <a:xfrm>
                       <a:off x="0" y="0"/>
-                      <a:ext cx="5274310" cy="3463290"/>
+                      <a:ext cx="5274310" cy="3345815"/>
                     </a:xfrm>
                     <a:prstGeom prst="rect">
                       <a:avLst/>
@@ -923,88 +422,34 @@
     </w:p>
     <w:p>
       <w:pPr>
-        <w:ind w:firstLine="960"/>
-      </w:pPr>
-      <w:r>
-        <w:rPr>
-          <w:rFonts w:hint="eastAsia"/>
-        </w:rPr>
-        <w:t>此部分区域喷头布置较乱，标注逻辑复杂。</w:t>
-      </w:r>
-    </w:p>
-    <w:p>
-      <w:pPr>
-        <w:ind w:firstLine="960"/>
-      </w:pPr>
-      <w:r>
-        <w:rPr>
-          <w:rFonts w:hint="eastAsia"/>
-        </w:rPr>
-        <w:t>对设计师来说工作量大小不一。有时这些区域完全按照大空间的布置规则来，有时则是按独立房间布置。</w:t>
-      </w:r>
-      <w:r>
-        <w:rPr>
-          <w:rFonts w:hint="eastAsia"/>
-        </w:rPr>
-        <w:t>根据喷头的排布规则而定。</w:t>
-      </w:r>
-    </w:p>
-    <w:p>
-      <w:pPr>
-        <w:pStyle w:val="3"/>
-      </w:pPr>
-      <w:r>
-        <w:rPr>
-          <w:rFonts w:hint="eastAsia"/>
-        </w:rPr>
-        <w:t>功能区和单体下方</w:t>
-      </w:r>
-    </w:p>
-    <w:p>
-      <w:pPr>
-        <w:ind w:firstLine="960"/>
-        <w:jc w:val="left"/>
-      </w:pPr>
-      <w:r>
-        <w:rPr>
-          <w:rFonts w:hint="eastAsia"/>
-        </w:rPr>
-        <w:t>少量地库中的机房</w:t>
-      </w:r>
-      <w:r>
-        <w:rPr>
-          <w:rFonts w:hint="eastAsia"/>
-        </w:rPr>
-        <w:t>和</w:t>
-      </w:r>
-      <w:r>
-        <w:rPr>
-          <w:rFonts w:hint="eastAsia"/>
-        </w:rPr>
-        <w:t>小空间。</w:t>
-      </w:r>
-      <w:r>
-        <w:rPr>
-          <w:rFonts w:hint="eastAsia"/>
-        </w:rPr>
-        <w:t>塔楼地下部分，连续的小区域和不规则空间。</w:t>
-      </w:r>
-    </w:p>
-    <w:p>
-      <w:pPr>
-        <w:ind w:firstLine="960"/>
-        <w:jc w:val="left"/>
+        <w:ind w:firstLineChars="0"/>
+        <w:jc w:val="center"/>
+        <w:rPr>
+          <w:rFonts w:ascii="黑体" w:eastAsia="黑体" w:hAnsi="黑体"/>
+          <w:b/>
+        </w:rPr>
+      </w:pPr>
+      <w:r>
+        <w:rPr>
+          <w:rFonts w:ascii="黑体" w:eastAsia="黑体" w:hAnsi="黑体" w:hint="eastAsia"/>
+          <w:b/>
+        </w:rPr>
+        <w:t>未进行定位标注的喷淋图纸</w:t>
+      </w:r>
+    </w:p>
+    <w:p>
+      <w:pPr>
+        <w:ind w:firstLineChars="0"/>
       </w:pPr>
       <w:r>
         <w:rPr>
           <w:noProof/>
         </w:rPr>
-        <w:lastRenderedPageBreak/>
         <w:drawing>
-          <wp:inline distT="0" distB="0" distL="0" distR="0" wp14:anchorId="36D77E96" wp14:editId="4A3D9364">
-            <wp:extent cx="5274310" cy="5075555"/>
-            <wp:effectExtent l="0" t="0" r="2540" b="0"/>
-            <wp:docPr id="74" name="图片 74"/>
+          <wp:inline distT="0" distB="0" distL="0" distR="0" wp14:anchorId="38E75DCB" wp14:editId="6BCB6792">
+            <wp:extent cx="5274310" cy="3047365"/>
+            <wp:effectExtent l="0" t="0" r="2540" b="635"/>
+            <wp:docPr id="3" name="图片 3"/>
             <wp:cNvGraphicFramePr>
               <a:graphicFrameLocks xmlns:a="http://schemas.openxmlformats.org/drawingml/2006/main" noChangeAspect="1"/>
             </wp:cNvGraphicFramePr>
@@ -1024,7 +469,7 @@
                   <pic:spPr>
                     <a:xfrm>
                       <a:off x="0" y="0"/>
-                      <a:ext cx="5274310" cy="5075555"/>
+                      <a:ext cx="5274310" cy="3047365"/>
                     </a:xfrm>
                     <a:prstGeom prst="rect">
                       <a:avLst/>
@@ -1039,372 +484,56 @@
     </w:p>
     <w:p>
       <w:pPr>
-        <w:ind w:firstLine="960"/>
-        <w:jc w:val="left"/>
+        <w:ind w:firstLineChars="0"/>
+        <w:jc w:val="center"/>
+        <w:rPr>
+          <w:rFonts w:ascii="黑体" w:eastAsia="黑体" w:hAnsi="黑体"/>
+          <w:b/>
+        </w:rPr>
+      </w:pPr>
+      <w:r>
+        <w:rPr>
+          <w:rFonts w:ascii="黑体" w:eastAsia="黑体" w:hAnsi="黑体" w:hint="eastAsia"/>
+          <w:b/>
+        </w:rPr>
+        <w:t>已经完成定位标注的喷淋图纸</w:t>
+      </w:r>
+    </w:p>
+    <w:p>
+      <w:pPr>
+        <w:ind w:firstLineChars="0"/>
+      </w:pPr>
+      <w:r>
+        <w:rPr>
+          <w:rFonts w:hint="eastAsia"/>
+        </w:rPr>
+        <w:t>实际图纸中喷头数量众多，且通常呈有序排列，所以不会给每个喷头都单独做标注。此工具对成图的美观性具有一定要求。</w:t>
+      </w:r>
+    </w:p>
+    <w:p>
+      <w:pPr>
+        <w:ind w:firstLineChars="0"/>
+      </w:pPr>
+      <w:r>
+        <w:rPr>
+          <w:rFonts w:hint="eastAsia"/>
+        </w:rPr>
+        <w:t>美观性要求1：一条线上的喷头采用连续标注。</w:t>
+      </w:r>
+    </w:p>
+    <w:p>
+      <w:pPr>
+        <w:ind w:firstLineChars="0"/>
+      </w:pPr>
+      <w:r>
         <w:rPr>
           <w:noProof/>
         </w:rPr>
-      </w:pPr>
-      <w:r>
-        <w:rPr>
-          <w:rFonts w:hint="eastAsia"/>
-          <w:noProof/>
-        </w:rPr>
-        <w:t>人防机房等小房间。由若干个封闭的小房间组成。</w:t>
-      </w:r>
-    </w:p>
-    <w:p>
-      <w:pPr>
-        <w:ind w:firstLine="960"/>
-        <w:jc w:val="left"/>
-        <w:rPr>
-          <w:noProof/>
-        </w:rPr>
-      </w:pPr>
-      <w:r>
-        <w:rPr>
-          <w:rFonts w:hint="eastAsia"/>
-          <w:noProof/>
-        </w:rPr>
-        <w:t>以小房间</w:t>
-      </w:r>
-      <w:r>
-        <w:rPr>
-          <w:rFonts w:hint="eastAsia"/>
-          <w:noProof/>
-        </w:rPr>
-        <w:t>做单位，布置也较简单。</w:t>
-      </w:r>
-    </w:p>
-    <w:p>
-      <w:pPr>
-        <w:ind w:firstLine="960"/>
-        <w:jc w:val="left"/>
-        <w:rPr>
-          <w:noProof/>
-        </w:rPr>
-      </w:pPr>
-      <w:r>
-        <w:rPr>
-          <w:rFonts w:hint="eastAsia"/>
-          <w:noProof/>
-        </w:rPr>
-        <w:t>此部分区域人工标注工作量较大，可能需要定位到每个房间的每个喷头。</w:t>
-      </w:r>
-    </w:p>
-    <w:p>
-      <w:pPr>
-        <w:pStyle w:val="3"/>
-      </w:pPr>
-      <w:r>
-        <w:rPr>
-          <w:rFonts w:hint="eastAsia"/>
-        </w:rPr>
-        <w:t>多</w:t>
-      </w:r>
-      <w:proofErr w:type="spellStart"/>
-      <w:r>
-        <w:rPr>
-          <w:rFonts w:hint="eastAsia"/>
-        </w:rPr>
-        <w:t>ucs</w:t>
-      </w:r>
-      <w:proofErr w:type="spellEnd"/>
-      <w:r>
-        <w:rPr>
-          <w:rFonts w:hint="eastAsia"/>
-        </w:rPr>
-        <w:t>场景</w:t>
-      </w:r>
-    </w:p>
-    <w:p>
-      <w:pPr>
-        <w:ind w:firstLine="960"/>
-      </w:pPr>
-      <w:r>
-        <w:rPr>
-          <w:rFonts w:hint="eastAsia"/>
-        </w:rPr>
-        <w:t>实际应用中大概有5</w:t>
-      </w:r>
-      <w:r>
-        <w:t>0</w:t>
-      </w:r>
-      <w:r>
-        <w:rPr>
-          <w:rFonts w:hint="eastAsia"/>
-        </w:rPr>
-        <w:t>%的地库存在多</w:t>
-      </w:r>
-      <w:proofErr w:type="spellStart"/>
-      <w:r>
-        <w:rPr>
-          <w:rFonts w:hint="eastAsia"/>
-        </w:rPr>
-        <w:t>ucs</w:t>
-      </w:r>
-      <w:proofErr w:type="spellEnd"/>
-      <w:r>
-        <w:rPr>
-          <w:rFonts w:hint="eastAsia"/>
-        </w:rPr>
-        <w:t>场景，进行整个地库一键标注操作时，需要根据房间框线，剪力墙等确定每个房间的</w:t>
-      </w:r>
-      <w:proofErr w:type="spellStart"/>
-      <w:r>
-        <w:rPr>
-          <w:rFonts w:hint="eastAsia"/>
-        </w:rPr>
-        <w:t>ucs</w:t>
-      </w:r>
-      <w:proofErr w:type="spellEnd"/>
-      <w:r>
-        <w:rPr>
-          <w:rFonts w:hint="eastAsia"/>
-        </w:rPr>
-        <w:t>方向，再进行布置。</w:t>
-      </w:r>
-    </w:p>
-    <w:p>
-      <w:pPr>
-        <w:ind w:firstLine="960"/>
-      </w:pPr>
-      <w:r>
-        <w:rPr>
-          <w:rFonts w:hint="eastAsia"/>
-        </w:rPr>
-        <w:t>可能出现一个房间内存在两种</w:t>
-      </w:r>
-      <w:proofErr w:type="spellStart"/>
-      <w:r>
-        <w:rPr>
-          <w:rFonts w:hint="eastAsia"/>
-        </w:rPr>
-        <w:t>ucs</w:t>
-      </w:r>
-      <w:proofErr w:type="spellEnd"/>
-      <w:r>
-        <w:rPr>
-          <w:rFonts w:hint="eastAsia"/>
-        </w:rPr>
-        <w:t>方向的场景。</w:t>
-      </w:r>
-    </w:p>
-    <w:p>
-      <w:pPr>
-        <w:ind w:firstLine="960"/>
-      </w:pPr>
-      <w:r>
-        <w:rPr>
-          <w:rFonts w:hint="eastAsia"/>
-        </w:rPr>
-        <w:t>可以通过喷头所连接的管道确定其所属的坐标系方向。</w:t>
-      </w:r>
-    </w:p>
-    <w:p>
-      <w:pPr>
-        <w:pStyle w:val="2"/>
-      </w:pPr>
-      <w:r>
-        <w:rPr>
-          <w:rFonts w:hint="eastAsia"/>
-        </w:rPr>
-        <w:t>元素提取</w:t>
-      </w:r>
-    </w:p>
-    <w:p>
-      <w:pPr>
-        <w:pStyle w:val="3"/>
-      </w:pPr>
-      <w:r>
-        <w:rPr>
-          <w:rFonts w:hint="eastAsia"/>
-        </w:rPr>
-        <w:t>底图元素</w:t>
-      </w:r>
-    </w:p>
-    <w:p>
-      <w:pPr>
-        <w:ind w:firstLine="960"/>
-      </w:pPr>
-      <w:r>
-        <w:rPr>
-          <w:rFonts w:hint="eastAsia"/>
-        </w:rPr>
-        <w:t>房间框线，剪力墙，柱，轴线。</w:t>
-      </w:r>
-    </w:p>
-    <w:p>
-      <w:pPr>
-        <w:pStyle w:val="3"/>
-      </w:pPr>
-      <w:r>
-        <w:rPr>
-          <w:rFonts w:hint="eastAsia"/>
-        </w:rPr>
-        <w:t>喷头</w:t>
-      </w:r>
-    </w:p>
-    <w:p>
-      <w:pPr>
-        <w:ind w:firstLine="960"/>
-      </w:pPr>
-      <w:r>
-        <w:rPr>
-          <w:rFonts w:hint="eastAsia"/>
-        </w:rPr>
-        <w:lastRenderedPageBreak/>
-        <w:t>仅支持天正喷头。</w:t>
-      </w:r>
-    </w:p>
-    <w:p>
-      <w:pPr>
-        <w:pStyle w:val="2"/>
-      </w:pPr>
-      <w:r>
-        <w:rPr>
-          <w:rFonts w:hint="eastAsia"/>
-        </w:rPr>
-        <w:t>天正对接</w:t>
-      </w:r>
-    </w:p>
-    <w:p>
-      <w:pPr>
-        <w:ind w:firstLine="960"/>
-      </w:pPr>
-      <w:r>
-        <w:rPr>
-          <w:rFonts w:hint="eastAsia"/>
-        </w:rPr>
-        <w:t>需要生成天正的连续标注</w:t>
-      </w:r>
-      <w:r>
-        <w:rPr>
-          <w:rFonts w:hint="eastAsia"/>
-        </w:rPr>
-        <w:t>。</w:t>
-      </w:r>
-    </w:p>
-    <w:p>
-      <w:pPr>
-        <w:pStyle w:val="1"/>
-      </w:pPr>
-      <w:r>
-        <w:rPr>
-          <w:rFonts w:hint="eastAsia"/>
-        </w:rPr>
-        <w:t>逻辑步骤</w:t>
-      </w:r>
-    </w:p>
-    <w:p>
-      <w:pPr>
-        <w:pStyle w:val="2"/>
-      </w:pPr>
-      <w:r>
-        <w:rPr>
-          <w:rFonts w:hint="eastAsia"/>
-        </w:rPr>
-        <w:t>选择要定位的喷头</w:t>
-      </w:r>
-    </w:p>
-    <w:p>
-      <w:pPr>
-        <w:ind w:firstLine="960"/>
-        <w:jc w:val="left"/>
-      </w:pPr>
-      <w:r>
-        <w:rPr>
-          <w:rFonts w:hint="eastAsia"/>
-        </w:rPr>
-        <w:t>在大空间</w:t>
-      </w:r>
-      <w:r>
-        <w:rPr>
-          <w:rFonts w:hint="eastAsia"/>
-        </w:rPr>
-        <w:t>的场景下，需要确定哪些喷头用来定位标注。</w:t>
-      </w:r>
-    </w:p>
-    <w:p>
-      <w:pPr>
-        <w:ind w:firstLine="960"/>
-        <w:jc w:val="left"/>
-      </w:pPr>
-      <w:r>
-        <w:rPr>
-          <w:rFonts w:hint="eastAsia"/>
-        </w:rPr>
-        <w:t>在同一方向上，一条线上的喷头只需要定位一次。因此x轴上每一条线上的喷头只需要选择一个来定位。</w:t>
-      </w:r>
-      <w:r>
-        <w:t>Y</w:t>
-      </w:r>
-      <w:r>
-        <w:rPr>
-          <w:rFonts w:hint="eastAsia"/>
-        </w:rPr>
-        <w:t>轴同理。</w:t>
-      </w:r>
-    </w:p>
-    <w:p>
-      <w:pPr>
-        <w:ind w:firstLine="960"/>
-        <w:jc w:val="left"/>
-      </w:pPr>
-      <w:r>
-        <w:rPr>
-          <w:rFonts w:hint="eastAsia"/>
-        </w:rPr>
-        <w:t>受到天正喷头尺寸功能的限制，选择的这些喷头需要在尽量在同一条直线上</w:t>
-      </w:r>
-      <w:r>
-        <w:rPr>
-          <w:rFonts w:hint="eastAsia"/>
-        </w:rPr>
-        <w:t>（与定位方向垂直）</w:t>
-      </w:r>
-      <w:r>
-        <w:rPr>
-          <w:rFonts w:hint="eastAsia"/>
-        </w:rPr>
-        <w:t>。</w:t>
-      </w:r>
-    </w:p>
-    <w:p>
-      <w:pPr>
-        <w:pStyle w:val="2"/>
-      </w:pPr>
-      <w:r>
-        <w:rPr>
-          <w:rFonts w:hint="eastAsia"/>
-        </w:rPr>
-        <w:t>选择用来定位的基线</w:t>
-      </w:r>
-    </w:p>
-    <w:p>
-      <w:pPr>
-        <w:ind w:firstLine="960"/>
-      </w:pPr>
-      <w:r>
-        <w:rPr>
-          <w:rFonts w:hint="eastAsia"/>
-        </w:rPr>
-        <w:t>在喷头两侧选择最近的墙线或者轴线即可。（由用户选择墙还是轴线）</w:t>
-      </w:r>
-    </w:p>
-    <w:p>
-      <w:pPr>
-        <w:ind w:firstLine="960"/>
-      </w:pPr>
-      <w:r>
-        <w:rPr>
-          <w:noProof/>
-        </w:rPr>
         <w:drawing>
-          <wp:inline distT="0" distB="0" distL="0" distR="0" wp14:anchorId="563D8325" wp14:editId="793B4E4B">
-            <wp:extent cx="5274310" cy="941705"/>
-            <wp:effectExtent l="0" t="0" r="2540" b="0"/>
-            <wp:docPr id="78" name="图片 78"/>
+          <wp:inline distT="0" distB="0" distL="0" distR="0" wp14:anchorId="11E53BB6" wp14:editId="3202F72E">
+            <wp:extent cx="5274310" cy="452120"/>
+            <wp:effectExtent l="0" t="0" r="2540" b="5080"/>
+            <wp:docPr id="7" name="图片 7"/>
             <wp:cNvGraphicFramePr>
               <a:graphicFrameLocks xmlns:a="http://schemas.openxmlformats.org/drawingml/2006/main" noChangeAspect="1"/>
             </wp:cNvGraphicFramePr>
@@ -1424,7 +553,7 @@
                   <pic:spPr>
                     <a:xfrm>
                       <a:off x="0" y="0"/>
-                      <a:ext cx="5274310" cy="941705"/>
+                      <a:ext cx="5274310" cy="452120"/>
                     </a:xfrm>
                     <a:prstGeom prst="rect">
                       <a:avLst/>
@@ -1439,99 +568,53 @@
     </w:p>
     <w:p>
       <w:pPr>
-        <w:pStyle w:val="2"/>
-      </w:pPr>
-      <w:r>
-        <w:rPr>
-          <w:rFonts w:hint="eastAsia"/>
-        </w:rPr>
-        <w:t>选择尺寸标注的位置</w:t>
-      </w:r>
-    </w:p>
-    <w:p>
-      <w:pPr>
-        <w:ind w:firstLine="960"/>
-      </w:pPr>
-      <w:r>
-        <w:rPr>
-          <w:rFonts w:hint="eastAsia"/>
-        </w:rPr>
-        <w:t>由于喷头布置间距基本不会低于1</w:t>
-      </w:r>
-      <w:r>
-        <w:t>800</w:t>
-      </w:r>
-      <w:r>
-        <w:rPr>
-          <w:rFonts w:hint="eastAsia"/>
-        </w:rPr>
-        <w:t>，所以定位距离喷头5</w:t>
-      </w:r>
-      <w:r>
-        <w:t>00</w:t>
-      </w:r>
-      <w:r>
-        <w:rPr>
-          <w:rFonts w:hint="eastAsia"/>
-        </w:rPr>
-        <w:t>距离大部分场景下不会出现碰撞等问题。</w:t>
-      </w:r>
-      <w:r>
-        <w:rPr>
-          <w:rFonts w:hint="eastAsia"/>
-        </w:rPr>
-        <w:t>默认位置可设置为喷头左侧5</w:t>
-      </w:r>
-      <w:r>
-        <w:t>00</w:t>
-      </w:r>
-      <w:r>
-        <w:rPr>
-          <w:rFonts w:hint="eastAsia"/>
-        </w:rPr>
-        <w:t>距离处或喷头上方5</w:t>
-      </w:r>
-      <w:r>
-        <w:t>00</w:t>
-      </w:r>
-      <w:r>
-        <w:rPr>
-          <w:rFonts w:hint="eastAsia"/>
-        </w:rPr>
-        <w:t>距离处。然后根据碰撞情况后处理。</w:t>
-      </w:r>
-    </w:p>
-    <w:p>
-      <w:pPr>
-        <w:pStyle w:val="2"/>
-      </w:pPr>
-      <w:r>
-        <w:rPr>
-          <w:rFonts w:hint="eastAsia"/>
-        </w:rPr>
-        <w:t>偏差喷头处理</w:t>
-      </w:r>
-    </w:p>
-    <w:p>
-      <w:pPr>
-        <w:ind w:firstLine="960"/>
-      </w:pPr>
-      <w:r>
-        <w:rPr>
-          <w:rFonts w:hint="eastAsia"/>
-        </w:rPr>
-        <w:t>很多</w:t>
-      </w:r>
-      <w:r>
-        <w:rPr>
-          <w:rFonts w:hint="eastAsia"/>
-        </w:rPr>
-        <w:t>喷头会偏离所在的喷头网格线。</w:t>
-      </w:r>
-    </w:p>
-    <w:p>
-      <w:pPr>
-        <w:ind w:firstLine="960"/>
+        <w:ind w:firstLineChars="0"/>
+        <w:jc w:val="center"/>
+        <w:rPr>
+          <w:rFonts w:ascii="黑体" w:eastAsia="黑体" w:hAnsi="黑体"/>
+          <w:b/>
+        </w:rPr>
+      </w:pPr>
+      <w:r>
+        <w:rPr>
+          <w:rFonts w:ascii="黑体" w:eastAsia="黑体" w:hAnsi="黑体" w:hint="eastAsia"/>
+          <w:b/>
+        </w:rPr>
+        <w:t>连续标注</w:t>
+      </w:r>
+    </w:p>
+    <w:p>
+      <w:pPr>
+        <w:ind w:firstLineChars="0"/>
+      </w:pPr>
+      <w:r>
+        <w:rPr>
+          <w:rFonts w:hint="eastAsia"/>
+        </w:rPr>
+        <w:t>美观性要求2：x轴或y轴方向上</w:t>
+      </w:r>
+      <w:r>
+        <w:rPr>
+          <w:rFonts w:hint="eastAsia"/>
+        </w:rPr>
+        <w:t>坐标相同的喷头</w:t>
+      </w:r>
+      <w:r>
+        <w:rPr>
+          <w:rFonts w:hint="eastAsia"/>
+        </w:rPr>
+        <w:t>垂直方向上</w:t>
+      </w:r>
+      <w:r>
+        <w:rPr>
+          <w:rFonts w:hint="eastAsia"/>
+        </w:rPr>
+        <w:t>仅标注一次。</w:t>
+      </w:r>
+    </w:p>
+    <w:p>
+      <w:pPr>
+        <w:ind w:firstLineChars="0"/>
       </w:pPr>
       <w:r>
         <w:rPr>
@@ -1539,10 +622,10 @@
         </w:rPr>
         <w:lastRenderedPageBreak/>
         <w:drawing>
-          <wp:inline distT="0" distB="0" distL="0" distR="0" wp14:anchorId="212AC12E" wp14:editId="06CA07E0">
-            <wp:extent cx="5274310" cy="2956560"/>
-            <wp:effectExtent l="0" t="0" r="2540" b="0"/>
-            <wp:docPr id="1" name="图片 1"/>
+          <wp:inline distT="0" distB="0" distL="0" distR="0" wp14:anchorId="0271AC40" wp14:editId="38B14BC3">
+            <wp:extent cx="5274310" cy="4265930"/>
+            <wp:effectExtent l="0" t="0" r="2540" b="1270"/>
+            <wp:docPr id="11" name="图片 11"/>
             <wp:cNvGraphicFramePr>
               <a:graphicFrameLocks xmlns:a="http://schemas.openxmlformats.org/drawingml/2006/main" noChangeAspect="1"/>
             </wp:cNvGraphicFramePr>
@@ -1562,7 +645,7 @@
                   <pic:spPr>
                     <a:xfrm>
                       <a:off x="0" y="0"/>
-                      <a:ext cx="5274310" cy="2956560"/>
+                      <a:ext cx="5274310" cy="4265930"/>
                     </a:xfrm>
                     <a:prstGeom prst="rect">
                       <a:avLst/>
@@ -1577,28 +660,192 @@
     </w:p>
     <w:p>
       <w:pPr>
-        <w:ind w:firstLine="960"/>
-      </w:pPr>
-      <w:r>
-        <w:rPr>
-          <w:rFonts w:hint="eastAsia"/>
-        </w:rPr>
-        <w:t>需要对这种喷头进行补充定位。</w:t>
-      </w:r>
-    </w:p>
-    <w:p>
-      <w:pPr>
-        <w:ind w:firstLine="960"/>
+        <w:ind w:firstLineChars="0"/>
+        <w:jc w:val="center"/>
+        <w:rPr>
+          <w:rFonts w:ascii="黑体" w:eastAsia="黑体" w:hAnsi="黑体"/>
+          <w:b/>
+        </w:rPr>
+      </w:pPr>
+      <w:r>
+        <w:rPr>
+          <w:rFonts w:ascii="黑体" w:eastAsia="黑体" w:hAnsi="黑体" w:hint="eastAsia"/>
+          <w:b/>
+        </w:rPr>
+        <w:t>同一</w:t>
+      </w:r>
+      <w:r>
+        <w:rPr>
+          <w:rFonts w:ascii="黑体" w:eastAsia="黑体" w:hAnsi="黑体" w:hint="eastAsia"/>
+          <w:b/>
+        </w:rPr>
+        <w:t>列</w:t>
+      </w:r>
+      <w:r>
+        <w:rPr>
+          <w:rFonts w:ascii="黑体" w:eastAsia="黑体" w:hAnsi="黑体" w:hint="eastAsia"/>
+          <w:b/>
+        </w:rPr>
+        <w:t>喷头</w:t>
+      </w:r>
+      <w:r>
+        <w:rPr>
+          <w:rFonts w:ascii="黑体" w:eastAsia="黑体" w:hAnsi="黑体" w:hint="eastAsia"/>
+          <w:b/>
+        </w:rPr>
+        <w:t>在x轴上</w:t>
+      </w:r>
+      <w:r>
+        <w:rPr>
+          <w:rFonts w:ascii="黑体" w:eastAsia="黑体" w:hAnsi="黑体" w:hint="eastAsia"/>
+          <w:b/>
+        </w:rPr>
+        <w:t>只做一次尺寸定位</w:t>
+      </w:r>
+    </w:p>
+    <w:p>
+      <w:pPr>
+        <w:pStyle w:val="1"/>
+      </w:pPr>
+      <w:r>
+        <w:rPr>
+          <w:rFonts w:hint="eastAsia"/>
+        </w:rPr>
+        <w:t>功能</w:t>
+      </w:r>
+      <w:r>
+        <w:rPr>
+          <w:rFonts w:hint="eastAsia"/>
+        </w:rPr>
+        <w:t>需求</w:t>
+      </w:r>
+      <w:r>
+        <w:rPr>
+          <w:rFonts w:hint="eastAsia"/>
+        </w:rPr>
+        <w:t>：</w:t>
+      </w:r>
+    </w:p>
+    <w:p>
+      <w:pPr>
+        <w:ind w:firstLineChars="0"/>
+        <w:rPr>
+          <w:b/>
+        </w:rPr>
+      </w:pPr>
+      <w:r>
+        <w:rPr>
+          <w:rFonts w:hint="eastAsia"/>
+          <w:b/>
+        </w:rPr>
+        <w:t>1</w:t>
+      </w:r>
+      <w:r>
+        <w:rPr>
+          <w:b/>
+        </w:rPr>
+        <w:t>.</w:t>
+      </w:r>
+      <w:proofErr w:type="gramStart"/>
+      <w:r>
+        <w:rPr>
+          <w:rFonts w:hint="eastAsia"/>
+          <w:b/>
+        </w:rPr>
+        <w:t>本工具</w:t>
+      </w:r>
+      <w:proofErr w:type="gramEnd"/>
+      <w:r>
+        <w:rPr>
+          <w:rFonts w:hint="eastAsia"/>
+          <w:b/>
+        </w:rPr>
+        <w:t>可以一键生成</w:t>
+      </w:r>
+      <w:proofErr w:type="gramStart"/>
+      <w:r>
+        <w:rPr>
+          <w:rFonts w:hint="eastAsia"/>
+          <w:b/>
+        </w:rPr>
+        <w:t>整张图</w:t>
+      </w:r>
+      <w:proofErr w:type="gramEnd"/>
+      <w:r>
+        <w:rPr>
+          <w:rFonts w:hint="eastAsia"/>
+          <w:b/>
+        </w:rPr>
+        <w:t>的喷淋定位标注。</w:t>
+      </w:r>
+      <w:r>
+        <w:rPr>
+          <w:rFonts w:hint="eastAsia"/>
+          <w:b/>
+        </w:rPr>
+        <w:t>以房间（通过房间框线包围）为单位，对每个喷头的位置定位。</w:t>
+      </w:r>
+    </w:p>
+    <w:p>
+      <w:pPr>
+        <w:ind w:firstLineChars="0" w:firstLine="0"/>
+        <w:rPr>
+          <w:b/>
+        </w:rPr>
+      </w:pPr>
+      <w:r>
+        <w:rPr>
+          <w:rFonts w:hint="eastAsia"/>
+          <w:b/>
+        </w:rPr>
+        <w:t xml:space="preserve"> </w:t>
+      </w:r>
+      <w:r>
+        <w:rPr>
+          <w:b/>
+        </w:rPr>
+        <w:t xml:space="preserve">  2.</w:t>
+      </w:r>
+      <w:r>
+        <w:rPr>
+          <w:rFonts w:hint="eastAsia"/>
+          <w:b/>
+        </w:rPr>
+        <w:t>尺寸标注线（连续</w:t>
+      </w:r>
+      <w:proofErr w:type="gramStart"/>
+      <w:r>
+        <w:rPr>
+          <w:rFonts w:hint="eastAsia"/>
+          <w:b/>
+        </w:rPr>
+        <w:t>标注按</w:t>
+      </w:r>
+      <w:proofErr w:type="gramEnd"/>
+      <w:r>
+        <w:rPr>
+          <w:rFonts w:hint="eastAsia"/>
+          <w:b/>
+        </w:rPr>
+        <w:t>同一个计）数量越少越好，因此需要尽量以同一直线上数量多的喷头作为定位基准。</w:t>
+      </w:r>
+    </w:p>
+    <w:p>
+      <w:pPr>
+        <w:ind w:firstLineChars="0" w:firstLine="0"/>
+        <w:rPr>
+          <w:b/>
+        </w:rPr>
       </w:pPr>
       <w:r>
         <w:rPr>
           <w:noProof/>
         </w:rPr>
         <w:drawing>
-          <wp:inline distT="0" distB="0" distL="0" distR="0" wp14:anchorId="29806B06" wp14:editId="5454735C">
-            <wp:extent cx="5274310" cy="5513070"/>
+          <wp:inline distT="0" distB="0" distL="0" distR="0" wp14:anchorId="08775F94" wp14:editId="77437038">
+            <wp:extent cx="5274310" cy="823595"/>
             <wp:effectExtent l="0" t="0" r="2540" b="0"/>
-            <wp:docPr id="79" name="图片 79"/>
+            <wp:docPr id="14" name="图片 14"/>
             <wp:cNvGraphicFramePr>
               <a:graphicFrameLocks xmlns:a="http://schemas.openxmlformats.org/drawingml/2006/main" noChangeAspect="1"/>
             </wp:cNvGraphicFramePr>
@@ -1618,6 +865,2414 @@
                   <pic:spPr>
                     <a:xfrm>
                       <a:off x="0" y="0"/>
+                      <a:ext cx="5274310" cy="823595"/>
+                    </a:xfrm>
+                    <a:prstGeom prst="rect">
+                      <a:avLst/>
+                    </a:prstGeom>
+                  </pic:spPr>
+                </pic:pic>
+              </a:graphicData>
+            </a:graphic>
+          </wp:inline>
+        </w:drawing>
+      </w:r>
+    </w:p>
+    <w:p>
+      <w:pPr>
+        <w:ind w:firstLineChars="0" w:firstLine="0"/>
+        <w:jc w:val="center"/>
+        <w:rPr>
+          <w:rFonts w:ascii="黑体" w:eastAsia="黑体" w:hAnsi="黑体"/>
+          <w:b/>
+        </w:rPr>
+      </w:pPr>
+      <w:r>
+        <w:rPr>
+          <w:rFonts w:ascii="黑体" w:eastAsia="黑体" w:hAnsi="黑体" w:hint="eastAsia"/>
+          <w:b/>
+        </w:rPr>
+        <w:t>连续标注视为</w:t>
+      </w:r>
+      <w:r>
+        <w:rPr>
+          <w:rFonts w:ascii="黑体" w:eastAsia="黑体" w:hAnsi="黑体" w:hint="eastAsia"/>
+          <w:b/>
+        </w:rPr>
+        <w:t>一个尺寸标注线</w:t>
+      </w:r>
+    </w:p>
+    <w:p>
+      <w:pPr>
+        <w:ind w:firstLineChars="0" w:firstLine="0"/>
+        <w:rPr>
+          <w:b/>
+        </w:rPr>
+      </w:pPr>
+      <w:r>
+        <w:rPr>
+          <w:rFonts w:hint="eastAsia"/>
+          <w:b/>
+        </w:rPr>
+        <w:t xml:space="preserve"> </w:t>
+      </w:r>
+      <w:r>
+        <w:rPr>
+          <w:b/>
+        </w:rPr>
+        <w:t xml:space="preserve">  3.</w:t>
+      </w:r>
+      <w:r>
+        <w:rPr>
+          <w:rFonts w:hint="eastAsia"/>
+          <w:b/>
+        </w:rPr>
+        <w:t>尺寸</w:t>
+      </w:r>
+      <w:proofErr w:type="gramStart"/>
+      <w:r>
+        <w:rPr>
+          <w:rFonts w:hint="eastAsia"/>
+          <w:b/>
+        </w:rPr>
+        <w:t>标注线</w:t>
+      </w:r>
+      <w:proofErr w:type="gramEnd"/>
+      <w:r>
+        <w:rPr>
+          <w:rFonts w:hint="eastAsia"/>
+          <w:b/>
+        </w:rPr>
+        <w:t>尽量放置在房间边缘使图面规整易读，无法通过外边缘尺寸</w:t>
+      </w:r>
+      <w:proofErr w:type="gramStart"/>
+      <w:r>
+        <w:rPr>
+          <w:rFonts w:hint="eastAsia"/>
+          <w:b/>
+        </w:rPr>
+        <w:t>标注线</w:t>
+      </w:r>
+      <w:proofErr w:type="gramEnd"/>
+      <w:r>
+        <w:rPr>
+          <w:rFonts w:hint="eastAsia"/>
+          <w:b/>
+        </w:rPr>
+        <w:t>定位的喷头再通过房间中的</w:t>
+      </w:r>
+      <w:r>
+        <w:rPr>
+          <w:rFonts w:hint="eastAsia"/>
+          <w:b/>
+        </w:rPr>
+        <w:t>尺寸</w:t>
+      </w:r>
+      <w:r>
+        <w:rPr>
+          <w:rFonts w:hint="eastAsia"/>
+          <w:b/>
+        </w:rPr>
+        <w:t>线定位。</w:t>
+      </w:r>
+    </w:p>
+    <w:p>
+      <w:pPr>
+        <w:ind w:firstLineChars="0" w:firstLine="0"/>
+        <w:rPr>
+          <w:b/>
+        </w:rPr>
+      </w:pPr>
+      <w:r>
+        <w:rPr>
+          <w:noProof/>
+        </w:rPr>
+        <w:lastRenderedPageBreak/>
+        <w:drawing>
+          <wp:inline distT="0" distB="0" distL="0" distR="0" wp14:anchorId="5F56318F" wp14:editId="0618849A">
+            <wp:extent cx="5274310" cy="4256405"/>
+            <wp:effectExtent l="0" t="0" r="2540" b="0"/>
+            <wp:docPr id="15" name="图片 15"/>
+            <wp:cNvGraphicFramePr>
+              <a:graphicFrameLocks xmlns:a="http://schemas.openxmlformats.org/drawingml/2006/main" noChangeAspect="1"/>
+            </wp:cNvGraphicFramePr>
+            <a:graphic xmlns:a="http://schemas.openxmlformats.org/drawingml/2006/main">
+              <a:graphicData uri="http://schemas.openxmlformats.org/drawingml/2006/picture">
+                <pic:pic xmlns:pic="http://schemas.openxmlformats.org/drawingml/2006/picture">
+                  <pic:nvPicPr>
+                    <pic:cNvPr id="1" name=""/>
+                    <pic:cNvPicPr/>
+                  </pic:nvPicPr>
+                  <pic:blipFill>
+                    <a:blip r:embed="rId16"/>
+                    <a:stretch>
+                      <a:fillRect/>
+                    </a:stretch>
+                  </pic:blipFill>
+                  <pic:spPr>
+                    <a:xfrm>
+                      <a:off x="0" y="0"/>
+                      <a:ext cx="5274310" cy="4256405"/>
+                    </a:xfrm>
+                    <a:prstGeom prst="rect">
+                      <a:avLst/>
+                    </a:prstGeom>
+                  </pic:spPr>
+                </pic:pic>
+              </a:graphicData>
+            </a:graphic>
+          </wp:inline>
+        </w:drawing>
+      </w:r>
+    </w:p>
+    <w:p>
+      <w:pPr>
+        <w:ind w:firstLineChars="0" w:firstLine="0"/>
+        <w:jc w:val="center"/>
+        <w:rPr>
+          <w:rFonts w:ascii="黑体" w:eastAsia="黑体" w:hAnsi="黑体"/>
+          <w:b/>
+        </w:rPr>
+      </w:pPr>
+      <w:r>
+        <w:rPr>
+          <w:rFonts w:ascii="黑体" w:eastAsia="黑体" w:hAnsi="黑体" w:hint="eastAsia"/>
+          <w:b/>
+        </w:rPr>
+        <w:t>无法通过外侧尺寸定位（红框）的喷头再进行补充定位（蓝色）</w:t>
+      </w:r>
+    </w:p>
+    <w:p>
+      <w:pPr>
+        <w:ind w:firstLineChars="0" w:firstLine="0"/>
+        <w:rPr>
+          <w:b/>
+        </w:rPr>
+      </w:pPr>
+      <w:r>
+        <w:rPr>
+          <w:rFonts w:hint="eastAsia"/>
+          <w:b/>
+        </w:rPr>
+        <w:t xml:space="preserve"> </w:t>
+      </w:r>
+      <w:r>
+        <w:rPr>
+          <w:b/>
+        </w:rPr>
+        <w:t xml:space="preserve">  4.</w:t>
+      </w:r>
+      <w:r>
+        <w:rPr>
+          <w:rFonts w:hint="eastAsia"/>
+          <w:b/>
+        </w:rPr>
+        <w:t>喷头与相应的尺寸</w:t>
+      </w:r>
+      <w:proofErr w:type="gramStart"/>
+      <w:r>
+        <w:rPr>
+          <w:rFonts w:hint="eastAsia"/>
+          <w:b/>
+        </w:rPr>
+        <w:t>标注</w:t>
+      </w:r>
+      <w:r>
+        <w:rPr>
+          <w:rFonts w:hint="eastAsia"/>
+          <w:b/>
+        </w:rPr>
+        <w:t>线</w:t>
+      </w:r>
+      <w:proofErr w:type="gramEnd"/>
+      <w:r>
+        <w:rPr>
+          <w:rFonts w:hint="eastAsia"/>
+          <w:b/>
+        </w:rPr>
+        <w:t>距离不能太远（不可超过1</w:t>
+      </w:r>
+      <w:r>
+        <w:rPr>
+          <w:b/>
+        </w:rPr>
+        <w:t>0000</w:t>
+      </w:r>
+      <w:r>
+        <w:rPr>
+          <w:rFonts w:hint="eastAsia"/>
+          <w:b/>
+        </w:rPr>
+        <w:t>）</w:t>
+      </w:r>
+      <w:r>
+        <w:rPr>
+          <w:rFonts w:hint="eastAsia"/>
+          <w:b/>
+        </w:rPr>
+        <w:t>，除非中间可以通过其他喷头与尺寸标注</w:t>
+      </w:r>
+      <w:r>
+        <w:rPr>
+          <w:rFonts w:hint="eastAsia"/>
+          <w:b/>
+        </w:rPr>
+        <w:t>点对齐。且二者均不能隔墙。</w:t>
+      </w:r>
+    </w:p>
+    <w:p>
+      <w:pPr>
+        <w:ind w:firstLineChars="0" w:firstLine="0"/>
+        <w:rPr>
+          <w:b/>
+        </w:rPr>
+      </w:pPr>
+      <w:r>
+        <w:rPr>
+          <w:noProof/>
+        </w:rPr>
+        <w:drawing>
+          <wp:inline distT="0" distB="0" distL="0" distR="0" wp14:anchorId="3C05E94E" wp14:editId="6D60EE39">
+            <wp:extent cx="5274310" cy="2122805"/>
+            <wp:effectExtent l="0" t="0" r="2540" b="0"/>
+            <wp:docPr id="9" name="图片 9"/>
+            <wp:cNvGraphicFramePr>
+              <a:graphicFrameLocks xmlns:a="http://schemas.openxmlformats.org/drawingml/2006/main" noChangeAspect="1"/>
+            </wp:cNvGraphicFramePr>
+            <a:graphic xmlns:a="http://schemas.openxmlformats.org/drawingml/2006/main">
+              <a:graphicData uri="http://schemas.openxmlformats.org/drawingml/2006/picture">
+                <pic:pic xmlns:pic="http://schemas.openxmlformats.org/drawingml/2006/picture">
+                  <pic:nvPicPr>
+                    <pic:cNvPr id="1" name=""/>
+                    <pic:cNvPicPr/>
+                  </pic:nvPicPr>
+                  <pic:blipFill>
+                    <a:blip r:embed="rId17"/>
+                    <a:stretch>
+                      <a:fillRect/>
+                    </a:stretch>
+                  </pic:blipFill>
+                  <pic:spPr>
+                    <a:xfrm>
+                      <a:off x="0" y="0"/>
+                      <a:ext cx="5274310" cy="2122805"/>
+                    </a:xfrm>
+                    <a:prstGeom prst="rect">
+                      <a:avLst/>
+                    </a:prstGeom>
+                  </pic:spPr>
+                </pic:pic>
+              </a:graphicData>
+            </a:graphic>
+          </wp:inline>
+        </w:drawing>
+      </w:r>
+    </w:p>
+    <w:p>
+      <w:pPr>
+        <w:ind w:firstLineChars="0" w:firstLine="0"/>
+        <w:jc w:val="center"/>
+        <w:rPr>
+          <w:rFonts w:ascii="黑体" w:eastAsia="黑体" w:hAnsi="黑体"/>
+          <w:b/>
+        </w:rPr>
+      </w:pPr>
+      <w:r>
+        <w:rPr>
+          <w:rFonts w:ascii="黑体" w:eastAsia="黑体" w:hAnsi="黑体" w:hint="eastAsia"/>
+          <w:b/>
+        </w:rPr>
+        <w:t>喷头距离右侧</w:t>
+      </w:r>
+      <w:proofErr w:type="gramStart"/>
+      <w:r>
+        <w:rPr>
+          <w:rFonts w:ascii="黑体" w:eastAsia="黑体" w:hAnsi="黑体" w:hint="eastAsia"/>
+          <w:b/>
+        </w:rPr>
+        <w:t>标注线</w:t>
+      </w:r>
+      <w:proofErr w:type="gramEnd"/>
+      <w:r>
+        <w:rPr>
+          <w:rFonts w:ascii="黑体" w:eastAsia="黑体" w:hAnsi="黑体" w:hint="eastAsia"/>
+          <w:b/>
+        </w:rPr>
+        <w:t>太远，需左侧单独增加标注</w:t>
+      </w:r>
+    </w:p>
+    <w:p>
+      <w:pPr>
+        <w:ind w:firstLineChars="0" w:firstLine="0"/>
+        <w:jc w:val="center"/>
+        <w:rPr>
+          <w:b/>
+        </w:rPr>
+      </w:pPr>
+      <w:r>
+        <w:rPr>
+          <w:noProof/>
+        </w:rPr>
+        <w:lastRenderedPageBreak/>
+        <w:drawing>
+          <wp:inline distT="0" distB="0" distL="0" distR="0" wp14:anchorId="4441FC2B" wp14:editId="1A060BD2">
+            <wp:extent cx="5274310" cy="2752090"/>
+            <wp:effectExtent l="0" t="0" r="2540" b="0"/>
+            <wp:docPr id="16" name="图片 16"/>
+            <wp:cNvGraphicFramePr>
+              <a:graphicFrameLocks xmlns:a="http://schemas.openxmlformats.org/drawingml/2006/main" noChangeAspect="1"/>
+            </wp:cNvGraphicFramePr>
+            <a:graphic xmlns:a="http://schemas.openxmlformats.org/drawingml/2006/main">
+              <a:graphicData uri="http://schemas.openxmlformats.org/drawingml/2006/picture">
+                <pic:pic xmlns:pic="http://schemas.openxmlformats.org/drawingml/2006/picture">
+                  <pic:nvPicPr>
+                    <pic:cNvPr id="1" name=""/>
+                    <pic:cNvPicPr/>
+                  </pic:nvPicPr>
+                  <pic:blipFill>
+                    <a:blip r:embed="rId18"/>
+                    <a:stretch>
+                      <a:fillRect/>
+                    </a:stretch>
+                  </pic:blipFill>
+                  <pic:spPr>
+                    <a:xfrm>
+                      <a:off x="0" y="0"/>
+                      <a:ext cx="5274310" cy="2752090"/>
+                    </a:xfrm>
+                    <a:prstGeom prst="rect">
+                      <a:avLst/>
+                    </a:prstGeom>
+                  </pic:spPr>
+                </pic:pic>
+              </a:graphicData>
+            </a:graphic>
+          </wp:inline>
+        </w:drawing>
+      </w:r>
+    </w:p>
+    <w:p>
+      <w:pPr>
+        <w:ind w:firstLineChars="0" w:firstLine="0"/>
+        <w:jc w:val="center"/>
+        <w:rPr>
+          <w:rFonts w:ascii="黑体" w:eastAsia="黑体" w:hAnsi="黑体"/>
+          <w:b/>
+        </w:rPr>
+      </w:pPr>
+      <w:r>
+        <w:rPr>
+          <w:rFonts w:ascii="黑体" w:eastAsia="黑体" w:hAnsi="黑体" w:hint="eastAsia"/>
+          <w:b/>
+        </w:rPr>
+        <w:t>错误画法</w:t>
+      </w:r>
+    </w:p>
+    <w:p>
+      <w:pPr>
+        <w:ind w:firstLineChars="0" w:firstLine="0"/>
+        <w:rPr>
+          <w:b/>
+        </w:rPr>
+      </w:pPr>
+      <w:r>
+        <w:rPr>
+          <w:rFonts w:hint="eastAsia"/>
+          <w:b/>
+        </w:rPr>
+        <w:t xml:space="preserve"> </w:t>
+      </w:r>
+      <w:r>
+        <w:rPr>
+          <w:b/>
+        </w:rPr>
+        <w:t xml:space="preserve">  5</w:t>
+      </w:r>
+      <w:r>
+        <w:rPr>
+          <w:rFonts w:hint="eastAsia"/>
+          <w:b/>
+        </w:rPr>
+        <w:t>．一个尺寸</w:t>
+      </w:r>
+      <w:proofErr w:type="gramStart"/>
+      <w:r>
+        <w:rPr>
+          <w:rFonts w:hint="eastAsia"/>
+          <w:b/>
+        </w:rPr>
+        <w:t>标注线</w:t>
+      </w:r>
+      <w:proofErr w:type="gramEnd"/>
+      <w:r>
+        <w:rPr>
+          <w:rFonts w:hint="eastAsia"/>
+          <w:b/>
+        </w:rPr>
+        <w:t>不可标注跨墙（房间框线和剪力墙）的喷头。</w:t>
+      </w:r>
+    </w:p>
+    <w:p>
+      <w:pPr>
+        <w:ind w:firstLineChars="0" w:firstLine="0"/>
+        <w:jc w:val="center"/>
+        <w:rPr>
+          <w:b/>
+        </w:rPr>
+      </w:pPr>
+      <w:r>
+        <w:rPr>
+          <w:noProof/>
+        </w:rPr>
+        <w:drawing>
+          <wp:inline distT="0" distB="0" distL="0" distR="0" wp14:anchorId="13697D0A" wp14:editId="3165E5D4">
+            <wp:extent cx="3881887" cy="4818007"/>
+            <wp:effectExtent l="0" t="0" r="4445" b="1905"/>
+            <wp:docPr id="12" name="图片 12"/>
+            <wp:cNvGraphicFramePr>
+              <a:graphicFrameLocks xmlns:a="http://schemas.openxmlformats.org/drawingml/2006/main" noChangeAspect="1"/>
+            </wp:cNvGraphicFramePr>
+            <a:graphic xmlns:a="http://schemas.openxmlformats.org/drawingml/2006/main">
+              <a:graphicData uri="http://schemas.openxmlformats.org/drawingml/2006/picture">
+                <pic:pic xmlns:pic="http://schemas.openxmlformats.org/drawingml/2006/picture">
+                  <pic:nvPicPr>
+                    <pic:cNvPr id="1" name=""/>
+                    <pic:cNvPicPr/>
+                  </pic:nvPicPr>
+                  <pic:blipFill>
+                    <a:blip r:embed="rId19"/>
+                    <a:stretch>
+                      <a:fillRect/>
+                    </a:stretch>
+                  </pic:blipFill>
+                  <pic:spPr>
+                    <a:xfrm>
+                      <a:off x="0" y="0"/>
+                      <a:ext cx="3895862" cy="4835352"/>
+                    </a:xfrm>
+                    <a:prstGeom prst="rect">
+                      <a:avLst/>
+                    </a:prstGeom>
+                  </pic:spPr>
+                </pic:pic>
+              </a:graphicData>
+            </a:graphic>
+          </wp:inline>
+        </w:drawing>
+      </w:r>
+      <w:bookmarkStart w:id="0" w:name="_GoBack"/>
+      <w:bookmarkEnd w:id="0"/>
+    </w:p>
+    <w:p>
+      <w:pPr>
+        <w:ind w:firstLineChars="0" w:firstLine="0"/>
+        <w:jc w:val="center"/>
+        <w:rPr>
+          <w:rFonts w:ascii="黑体" w:eastAsia="黑体" w:hAnsi="黑体"/>
+          <w:b/>
+        </w:rPr>
+      </w:pPr>
+      <w:r>
+        <w:rPr>
+          <w:rFonts w:ascii="黑体" w:eastAsia="黑体" w:hAnsi="黑体" w:hint="eastAsia"/>
+          <w:b/>
+        </w:rPr>
+        <w:t>墙两侧的喷头要分别标注，不可以一起标注</w:t>
+      </w:r>
+    </w:p>
+    <w:p>
+      <w:pPr>
+        <w:ind w:firstLineChars="0"/>
+        <w:rPr>
+          <w:b/>
+        </w:rPr>
+      </w:pPr>
+      <w:r>
+        <w:rPr>
+          <w:rFonts w:hint="eastAsia"/>
+          <w:b/>
+        </w:rPr>
+        <w:t>6</w:t>
+      </w:r>
+      <w:r>
+        <w:rPr>
+          <w:b/>
+        </w:rPr>
+        <w:t>.</w:t>
+      </w:r>
+      <w:r>
+        <w:rPr>
+          <w:rFonts w:hint="eastAsia"/>
+          <w:b/>
+        </w:rPr>
+        <w:t>自动为喷头标注选择合适的</w:t>
+      </w:r>
+      <w:proofErr w:type="spellStart"/>
+      <w:r>
+        <w:rPr>
+          <w:rFonts w:hint="eastAsia"/>
+          <w:b/>
+        </w:rPr>
+        <w:t>ucs</w:t>
+      </w:r>
+      <w:proofErr w:type="spellEnd"/>
+      <w:r>
+        <w:rPr>
+          <w:rFonts w:hint="eastAsia"/>
+          <w:b/>
+        </w:rPr>
+        <w:t>方向。</w:t>
+      </w:r>
+    </w:p>
+    <w:p>
+      <w:pPr>
+        <w:ind w:firstLineChars="0"/>
+        <w:rPr>
+          <w:b/>
+        </w:rPr>
+      </w:pPr>
+      <w:r>
+        <w:rPr>
+          <w:noProof/>
+        </w:rPr>
+        <w:lastRenderedPageBreak/>
+        <w:drawing>
+          <wp:inline distT="0" distB="0" distL="0" distR="0" wp14:anchorId="028D6620" wp14:editId="186C6E54">
+            <wp:extent cx="5274310" cy="4538345"/>
+            <wp:effectExtent l="0" t="0" r="2540" b="0"/>
+            <wp:docPr id="13" name="图片 13"/>
+            <wp:cNvGraphicFramePr>
+              <a:graphicFrameLocks xmlns:a="http://schemas.openxmlformats.org/drawingml/2006/main" noChangeAspect="1"/>
+            </wp:cNvGraphicFramePr>
+            <a:graphic xmlns:a="http://schemas.openxmlformats.org/drawingml/2006/main">
+              <a:graphicData uri="http://schemas.openxmlformats.org/drawingml/2006/picture">
+                <pic:pic xmlns:pic="http://schemas.openxmlformats.org/drawingml/2006/picture">
+                  <pic:nvPicPr>
+                    <pic:cNvPr id="1" name=""/>
+                    <pic:cNvPicPr/>
+                  </pic:nvPicPr>
+                  <pic:blipFill>
+                    <a:blip r:embed="rId20"/>
+                    <a:stretch>
+                      <a:fillRect/>
+                    </a:stretch>
+                  </pic:blipFill>
+                  <pic:spPr>
+                    <a:xfrm>
+                      <a:off x="0" y="0"/>
+                      <a:ext cx="5274310" cy="4538345"/>
+                    </a:xfrm>
+                    <a:prstGeom prst="rect">
+                      <a:avLst/>
+                    </a:prstGeom>
+                  </pic:spPr>
+                </pic:pic>
+              </a:graphicData>
+            </a:graphic>
+          </wp:inline>
+        </w:drawing>
+      </w:r>
+    </w:p>
+    <w:p>
+      <w:pPr>
+        <w:ind w:firstLineChars="0"/>
+        <w:jc w:val="center"/>
+        <w:rPr>
+          <w:rFonts w:ascii="黑体" w:eastAsia="黑体" w:hAnsi="黑体"/>
+          <w:b/>
+        </w:rPr>
+      </w:pPr>
+      <w:proofErr w:type="gramStart"/>
+      <w:r>
+        <w:rPr>
+          <w:rFonts w:ascii="黑体" w:eastAsia="黑体" w:hAnsi="黑体" w:hint="eastAsia"/>
+          <w:b/>
+        </w:rPr>
+        <w:t>标注线</w:t>
+      </w:r>
+      <w:proofErr w:type="gramEnd"/>
+      <w:r>
+        <w:rPr>
+          <w:rFonts w:ascii="黑体" w:eastAsia="黑体" w:hAnsi="黑体" w:hint="eastAsia"/>
+          <w:b/>
+        </w:rPr>
+        <w:t>方向要和喷头排布一致</w:t>
+      </w:r>
+    </w:p>
+    <w:p>
+      <w:pPr>
+        <w:ind w:firstLineChars="0"/>
+        <w:rPr>
+          <w:b/>
+        </w:rPr>
+      </w:pPr>
+      <w:r>
+        <w:rPr>
+          <w:b/>
+        </w:rPr>
+        <w:t>7</w:t>
+      </w:r>
+      <w:r>
+        <w:rPr>
+          <w:b/>
+        </w:rPr>
+        <w:t>.</w:t>
+      </w:r>
+      <w:r>
+        <w:rPr>
+          <w:rFonts w:hint="eastAsia"/>
+          <w:b/>
+        </w:rPr>
+        <w:t xml:space="preserve">生成的标注采用天正的连续标注，方便设计师手动调整。 </w:t>
+      </w:r>
+      <w:r>
+        <w:rPr>
+          <w:b/>
+        </w:rPr>
+        <w:t xml:space="preserve">  </w:t>
+      </w:r>
+      <w:r>
+        <w:rPr>
+          <w:b/>
+        </w:rPr>
+        <w:t>8</w:t>
+      </w:r>
+      <w:r>
+        <w:rPr>
+          <w:b/>
+        </w:rPr>
+        <w:t>.</w:t>
+      </w:r>
+      <w:r>
+        <w:rPr>
+          <w:rFonts w:hint="eastAsia"/>
+          <w:b/>
+        </w:rPr>
+        <w:t>通过尺寸定位与喷头和管道的间距控制，保证大部分情况下尺寸定位不会与模型空间的其他元素碰撞。无</w:t>
+      </w:r>
+      <w:r>
+        <w:rPr>
+          <w:rFonts w:hint="eastAsia"/>
+          <w:b/>
+        </w:rPr>
+        <w:t>需</w:t>
+      </w:r>
+      <w:r>
+        <w:rPr>
+          <w:rFonts w:hint="eastAsia"/>
+          <w:b/>
+        </w:rPr>
+        <w:t>保证避开</w:t>
+      </w:r>
+      <w:proofErr w:type="gramStart"/>
+      <w:r>
+        <w:rPr>
+          <w:rFonts w:hint="eastAsia"/>
+          <w:b/>
+        </w:rPr>
+        <w:t>外参内的</w:t>
+      </w:r>
+      <w:proofErr w:type="gramEnd"/>
+      <w:r>
+        <w:rPr>
+          <w:rFonts w:hint="eastAsia"/>
+          <w:b/>
+        </w:rPr>
+        <w:t>某些图元。</w:t>
+      </w:r>
+    </w:p>
+    <w:p>
+      <w:pPr>
+        <w:ind w:firstLineChars="0" w:firstLine="0"/>
+        <w:rPr>
+          <w:b/>
+        </w:rPr>
+      </w:pPr>
+    </w:p>
+    <w:p>
+      <w:pPr>
+        <w:pStyle w:val="1"/>
+      </w:pPr>
+      <w:r>
+        <w:rPr>
+          <w:rFonts w:hint="eastAsia"/>
+        </w:rPr>
+        <w:t>使用条件</w:t>
+      </w:r>
+    </w:p>
+    <w:p>
+      <w:pPr>
+        <w:pStyle w:val="2"/>
+      </w:pPr>
+      <w:r>
+        <w:rPr>
+          <w:rFonts w:hint="eastAsia"/>
+        </w:rPr>
+        <w:t>应用场景</w:t>
+      </w:r>
+    </w:p>
+    <w:p>
+      <w:pPr>
+        <w:ind w:firstLineChars="166" w:firstLine="398"/>
+      </w:pPr>
+      <w:r>
+        <w:rPr>
+          <w:rFonts w:hint="eastAsia"/>
+        </w:rPr>
+        <w:t>以房间作为单位进行尺寸定位。一张平面图可以根据提取到的墙门窗等信息分成若干房间。每个房间单独处理互不影响。</w:t>
+      </w:r>
+    </w:p>
+    <w:p>
+      <w:pPr>
+        <w:ind w:firstLineChars="166" w:firstLine="398"/>
+      </w:pPr>
+      <w:r>
+        <w:rPr>
+          <w:rFonts w:hint="eastAsia"/>
+        </w:rPr>
+        <w:t>地库中房间的种类很多，房间的复杂程度直接影响标注喷头选择的难度。</w:t>
+      </w:r>
+    </w:p>
+    <w:p>
+      <w:pPr>
+        <w:pStyle w:val="3"/>
+      </w:pPr>
+      <w:r>
+        <w:rPr>
+          <w:rFonts w:hint="eastAsia"/>
+        </w:rPr>
+        <w:t>大</w:t>
+      </w:r>
+      <w:r>
+        <w:rPr>
+          <w:rFonts w:hint="eastAsia"/>
+        </w:rPr>
+        <w:t>房间（形状规整）</w:t>
+      </w:r>
+    </w:p>
+    <w:p>
+      <w:pPr>
+        <w:ind w:firstLine="960"/>
+      </w:pPr>
+      <w:r>
+        <w:rPr>
+          <w:rFonts w:hint="eastAsia"/>
+        </w:rPr>
+        <w:t>住宅地库大部分区域都属于</w:t>
+      </w:r>
+      <w:proofErr w:type="gramStart"/>
+      <w:r>
+        <w:rPr>
+          <w:rFonts w:hint="eastAsia"/>
+        </w:rPr>
+        <w:t>规整大</w:t>
+      </w:r>
+      <w:proofErr w:type="gramEnd"/>
+      <w:r>
+        <w:rPr>
+          <w:rFonts w:hint="eastAsia"/>
+        </w:rPr>
+        <w:t>房</w:t>
+      </w:r>
+      <w:r>
+        <w:rPr>
+          <w:rFonts w:hint="eastAsia"/>
+        </w:rPr>
+        <w:t>间类型。</w:t>
+      </w:r>
+    </w:p>
+    <w:p>
+      <w:pPr>
+        <w:ind w:firstLine="960"/>
+      </w:pPr>
+      <w:r>
+        <w:rPr>
+          <w:noProof/>
+        </w:rPr>
+        <w:lastRenderedPageBreak/>
+        <w:drawing>
+          <wp:inline distT="0" distB="0" distL="0" distR="0" wp14:anchorId="3A55A7DA" wp14:editId="09B2F417">
+            <wp:extent cx="5274310" cy="3913505"/>
+            <wp:effectExtent l="0" t="0" r="2540" b="0"/>
+            <wp:docPr id="6" name="图片 6"/>
+            <wp:cNvGraphicFramePr>
+              <a:graphicFrameLocks xmlns:a="http://schemas.openxmlformats.org/drawingml/2006/main" noChangeAspect="1"/>
+            </wp:cNvGraphicFramePr>
+            <a:graphic xmlns:a="http://schemas.openxmlformats.org/drawingml/2006/main">
+              <a:graphicData uri="http://schemas.openxmlformats.org/drawingml/2006/picture">
+                <pic:pic xmlns:pic="http://schemas.openxmlformats.org/drawingml/2006/picture">
+                  <pic:nvPicPr>
+                    <pic:cNvPr id="1" name=""/>
+                    <pic:cNvPicPr/>
+                  </pic:nvPicPr>
+                  <pic:blipFill>
+                    <a:blip r:embed="rId21"/>
+                    <a:stretch>
+                      <a:fillRect/>
+                    </a:stretch>
+                  </pic:blipFill>
+                  <pic:spPr>
+                    <a:xfrm>
+                      <a:off x="0" y="0"/>
+                      <a:ext cx="5274310" cy="3913505"/>
+                    </a:xfrm>
+                    <a:prstGeom prst="rect">
+                      <a:avLst/>
+                    </a:prstGeom>
+                  </pic:spPr>
+                </pic:pic>
+              </a:graphicData>
+            </a:graphic>
+          </wp:inline>
+        </w:drawing>
+      </w:r>
+    </w:p>
+    <w:p>
+      <w:pPr>
+        <w:ind w:firstLine="960"/>
+        <w:jc w:val="center"/>
+      </w:pPr>
+      <w:r>
+        <w:rPr>
+          <w:rFonts w:hint="eastAsia"/>
+        </w:rPr>
+        <w:t>较规整的</w:t>
+      </w:r>
+      <w:r>
+        <w:rPr>
+          <w:rFonts w:hint="eastAsia"/>
+        </w:rPr>
+        <w:t>大房间</w:t>
+      </w:r>
+    </w:p>
+    <w:p>
+      <w:pPr>
+        <w:ind w:firstLine="960"/>
+      </w:pPr>
+      <w:r>
+        <w:rPr>
+          <w:rFonts w:hint="eastAsia"/>
+        </w:rPr>
+        <w:t>规整区域</w:t>
+      </w:r>
+      <w:r>
+        <w:rPr>
+          <w:rFonts w:hint="eastAsia"/>
+        </w:rPr>
+        <w:t>喷头布置都较规整，标注逻辑简单。</w:t>
+      </w:r>
+      <w:r>
+        <w:rPr>
+          <w:rFonts w:hint="eastAsia"/>
+        </w:rPr>
+        <w:t>通常分为若干区域矩形喷头排布，每个矩形区域分别在x轴和y</w:t>
+      </w:r>
+      <w:proofErr w:type="gramStart"/>
+      <w:r>
+        <w:rPr>
+          <w:rFonts w:hint="eastAsia"/>
+        </w:rPr>
+        <w:t>轴统一</w:t>
+      </w:r>
+      <w:proofErr w:type="gramEnd"/>
+      <w:r>
+        <w:rPr>
+          <w:rFonts w:hint="eastAsia"/>
+        </w:rPr>
+        <w:t>标注即可。</w:t>
+      </w:r>
+    </w:p>
+    <w:p>
+      <w:pPr>
+        <w:pStyle w:val="3"/>
+      </w:pPr>
+      <w:r>
+        <w:rPr>
+          <w:rFonts w:hint="eastAsia"/>
+        </w:rPr>
+        <w:t>大空间</w:t>
+      </w:r>
+      <w:r>
+        <w:rPr>
+          <w:rFonts w:hint="eastAsia"/>
+        </w:rPr>
+        <w:t>（含不规则区域）</w:t>
+      </w:r>
+    </w:p>
+    <w:p>
+      <w:pPr>
+        <w:ind w:firstLine="960"/>
+      </w:pPr>
+      <w:r>
+        <w:rPr>
+          <w:rFonts w:hint="eastAsia"/>
+        </w:rPr>
+        <w:t>地库一个大房间内不一定所有空间都是较规整的。有些房间由多个区域组成，每个区域的喷头布置规则是不同的。</w:t>
+      </w:r>
+    </w:p>
+    <w:p>
+      <w:pPr>
+        <w:ind w:firstLine="960"/>
+      </w:pPr>
+      <w:r>
+        <w:rPr>
+          <w:noProof/>
+        </w:rPr>
+        <w:lastRenderedPageBreak/>
+        <w:drawing>
+          <wp:inline distT="0" distB="0" distL="0" distR="0" wp14:anchorId="37AF2F09" wp14:editId="3D881B4F">
+            <wp:extent cx="5274310" cy="5831205"/>
+            <wp:effectExtent l="0" t="0" r="2540" b="0"/>
+            <wp:docPr id="8" name="图片 8"/>
+            <wp:cNvGraphicFramePr>
+              <a:graphicFrameLocks xmlns:a="http://schemas.openxmlformats.org/drawingml/2006/main" noChangeAspect="1"/>
+            </wp:cNvGraphicFramePr>
+            <a:graphic xmlns:a="http://schemas.openxmlformats.org/drawingml/2006/main">
+              <a:graphicData uri="http://schemas.openxmlformats.org/drawingml/2006/picture">
+                <pic:pic xmlns:pic="http://schemas.openxmlformats.org/drawingml/2006/picture">
+                  <pic:nvPicPr>
+                    <pic:cNvPr id="1" name=""/>
+                    <pic:cNvPicPr/>
+                  </pic:nvPicPr>
+                  <pic:blipFill>
+                    <a:blip r:embed="rId22"/>
+                    <a:stretch>
+                      <a:fillRect/>
+                    </a:stretch>
+                  </pic:blipFill>
+                  <pic:spPr>
+                    <a:xfrm>
+                      <a:off x="0" y="0"/>
+                      <a:ext cx="5274310" cy="5831205"/>
+                    </a:xfrm>
+                    <a:prstGeom prst="rect">
+                      <a:avLst/>
+                    </a:prstGeom>
+                  </pic:spPr>
+                </pic:pic>
+              </a:graphicData>
+            </a:graphic>
+          </wp:inline>
+        </w:drawing>
+      </w:r>
+    </w:p>
+    <w:p>
+      <w:pPr>
+        <w:ind w:firstLine="964"/>
+        <w:jc w:val="center"/>
+        <w:rPr>
+          <w:rFonts w:ascii="黑体" w:eastAsia="黑体" w:hAnsi="黑体" w:hint="eastAsia"/>
+          <w:b/>
+        </w:rPr>
+      </w:pPr>
+      <w:r>
+        <w:rPr>
+          <w:rFonts w:ascii="黑体" w:eastAsia="黑体" w:hAnsi="黑体" w:hint="eastAsia"/>
+          <w:b/>
+        </w:rPr>
+        <w:t>绿色框线为含不规则区域的大房间</w:t>
+      </w:r>
+    </w:p>
+    <w:p>
+      <w:pPr>
+        <w:ind w:firstLine="960"/>
+        <w:jc w:val="center"/>
+        <w:rPr>
+          <w:rFonts w:ascii="黑体" w:eastAsia="黑体" w:hAnsi="黑体"/>
+          <w:b/>
+        </w:rPr>
+      </w:pPr>
+      <w:r>
+        <w:rPr>
+          <w:rFonts w:ascii="黑体" w:eastAsia="黑体" w:hAnsi="黑体"/>
+          <w:noProof/>
+        </w:rPr>
+        <w:lastRenderedPageBreak/>
+        <w:drawing>
+          <wp:inline distT="0" distB="0" distL="0" distR="0" wp14:anchorId="06F1BE50" wp14:editId="031EB232">
+            <wp:extent cx="3959239" cy="4261449"/>
+            <wp:effectExtent l="0" t="0" r="3175" b="6350"/>
+            <wp:docPr id="17" name="图片 17"/>
+            <wp:cNvGraphicFramePr>
+              <a:graphicFrameLocks xmlns:a="http://schemas.openxmlformats.org/drawingml/2006/main" noChangeAspect="1"/>
+            </wp:cNvGraphicFramePr>
+            <a:graphic xmlns:a="http://schemas.openxmlformats.org/drawingml/2006/main">
+              <a:graphicData uri="http://schemas.openxmlformats.org/drawingml/2006/picture">
+                <pic:pic xmlns:pic="http://schemas.openxmlformats.org/drawingml/2006/picture">
+                  <pic:nvPicPr>
+                    <pic:cNvPr id="1" name=""/>
+                    <pic:cNvPicPr/>
+                  </pic:nvPicPr>
+                  <pic:blipFill>
+                    <a:blip r:embed="rId23"/>
+                    <a:stretch>
+                      <a:fillRect/>
+                    </a:stretch>
+                  </pic:blipFill>
+                  <pic:spPr>
+                    <a:xfrm>
+                      <a:off x="0" y="0"/>
+                      <a:ext cx="3993842" cy="4298693"/>
+                    </a:xfrm>
+                    <a:prstGeom prst="rect">
+                      <a:avLst/>
+                    </a:prstGeom>
+                  </pic:spPr>
+                </pic:pic>
+              </a:graphicData>
+            </a:graphic>
+          </wp:inline>
+        </w:drawing>
+      </w:r>
+    </w:p>
+    <w:p>
+      <w:pPr>
+        <w:ind w:firstLine="964"/>
+        <w:jc w:val="center"/>
+        <w:rPr>
+          <w:rFonts w:ascii="黑体" w:eastAsia="黑体" w:hAnsi="黑体"/>
+          <w:b/>
+        </w:rPr>
+      </w:pPr>
+      <w:r>
+        <w:rPr>
+          <w:rFonts w:ascii="黑体" w:eastAsia="黑体" w:hAnsi="黑体" w:hint="eastAsia"/>
+          <w:b/>
+        </w:rPr>
+        <w:t>同一个房间内，但红色框线内喷头要单独标注</w:t>
+      </w:r>
+    </w:p>
+    <w:p>
+      <w:pPr>
+        <w:ind w:firstLine="960"/>
+      </w:pPr>
+      <w:r>
+        <w:rPr>
+          <w:rFonts w:hint="eastAsia"/>
+        </w:rPr>
+        <w:t>不规则</w:t>
+      </w:r>
+      <w:r>
+        <w:rPr>
+          <w:rFonts w:hint="eastAsia"/>
+        </w:rPr>
+        <w:t>区域喷头布置较乱，标注逻辑复杂。</w:t>
+      </w:r>
+      <w:r>
+        <w:rPr>
+          <w:rFonts w:hint="eastAsia"/>
+          <w:b/>
+        </w:rPr>
+        <w:t>不规则</w:t>
+      </w:r>
+      <w:r>
+        <w:rPr>
+          <w:rFonts w:hint="eastAsia"/>
+          <w:b/>
+        </w:rPr>
+        <w:t>区域会和</w:t>
+      </w:r>
+      <w:r>
+        <w:rPr>
+          <w:rFonts w:hint="eastAsia"/>
+          <w:b/>
+        </w:rPr>
+        <w:t>规则排布的喷头</w:t>
+      </w:r>
+      <w:r>
+        <w:rPr>
+          <w:rFonts w:hint="eastAsia"/>
+          <w:b/>
+        </w:rPr>
+        <w:t>存在于同一个房间内，因此在确定标注喷头前</w:t>
+      </w:r>
+      <w:r>
+        <w:rPr>
+          <w:rFonts w:hint="eastAsia"/>
+          <w:b/>
+        </w:rPr>
+        <w:t>需先将</w:t>
+      </w:r>
+      <w:r>
+        <w:rPr>
+          <w:rFonts w:hint="eastAsia"/>
+          <w:b/>
+        </w:rPr>
+        <w:t>不规则</w:t>
+      </w:r>
+      <w:r>
+        <w:rPr>
+          <w:rFonts w:hint="eastAsia"/>
+          <w:b/>
+        </w:rPr>
+        <w:t>区域和大空间</w:t>
+      </w:r>
+      <w:r>
+        <w:rPr>
+          <w:rFonts w:hint="eastAsia"/>
+          <w:b/>
+        </w:rPr>
+        <w:t>规则排布</w:t>
+      </w:r>
+      <w:r>
+        <w:rPr>
+          <w:rFonts w:hint="eastAsia"/>
+          <w:b/>
+        </w:rPr>
+        <w:t>区域分开。然后分别进行标注。</w:t>
+      </w:r>
+    </w:p>
+    <w:p>
+      <w:pPr>
+        <w:pStyle w:val="3"/>
+      </w:pPr>
+      <w:r>
+        <w:rPr>
+          <w:rFonts w:hint="eastAsia"/>
+        </w:rPr>
+        <w:t>小房间</w:t>
+      </w:r>
+    </w:p>
+    <w:p>
+      <w:pPr>
+        <w:ind w:firstLine="960"/>
+        <w:jc w:val="left"/>
+      </w:pPr>
+      <w:r>
+        <w:rPr>
+          <w:rFonts w:hint="eastAsia"/>
+        </w:rPr>
+        <w:t>少量地库中的机房</w:t>
+      </w:r>
+      <w:r>
+        <w:rPr>
+          <w:rFonts w:hint="eastAsia"/>
+        </w:rPr>
+        <w:t>和</w:t>
+      </w:r>
+      <w:r>
+        <w:rPr>
+          <w:rFonts w:hint="eastAsia"/>
+        </w:rPr>
+        <w:t>小空间。</w:t>
+      </w:r>
+      <w:r>
+        <w:rPr>
+          <w:rFonts w:hint="eastAsia"/>
+        </w:rPr>
+        <w:t>塔楼地下部分，连续的小区域和不规则空间。</w:t>
+      </w:r>
+    </w:p>
+    <w:p>
+      <w:pPr>
+        <w:ind w:firstLine="960"/>
+        <w:jc w:val="left"/>
+      </w:pPr>
+      <w:r>
+        <w:rPr>
+          <w:noProof/>
+        </w:rPr>
+        <w:drawing>
+          <wp:inline distT="0" distB="0" distL="0" distR="0" wp14:anchorId="05A7302D" wp14:editId="178F1C8A">
+            <wp:extent cx="5274310" cy="2432685"/>
+            <wp:effectExtent l="0" t="0" r="2540" b="5715"/>
+            <wp:docPr id="18" name="图片 18"/>
+            <wp:cNvGraphicFramePr>
+              <a:graphicFrameLocks xmlns:a="http://schemas.openxmlformats.org/drawingml/2006/main" noChangeAspect="1"/>
+            </wp:cNvGraphicFramePr>
+            <a:graphic xmlns:a="http://schemas.openxmlformats.org/drawingml/2006/main">
+              <a:graphicData uri="http://schemas.openxmlformats.org/drawingml/2006/picture">
+                <pic:pic xmlns:pic="http://schemas.openxmlformats.org/drawingml/2006/picture">
+                  <pic:nvPicPr>
+                    <pic:cNvPr id="1" name=""/>
+                    <pic:cNvPicPr/>
+                  </pic:nvPicPr>
+                  <pic:blipFill>
+                    <a:blip r:embed="rId24"/>
+                    <a:stretch>
+                      <a:fillRect/>
+                    </a:stretch>
+                  </pic:blipFill>
+                  <pic:spPr>
+                    <a:xfrm>
+                      <a:off x="0" y="0"/>
+                      <a:ext cx="5274310" cy="2432685"/>
+                    </a:xfrm>
+                    <a:prstGeom prst="rect">
+                      <a:avLst/>
+                    </a:prstGeom>
+                  </pic:spPr>
+                </pic:pic>
+              </a:graphicData>
+            </a:graphic>
+          </wp:inline>
+        </w:drawing>
+      </w:r>
+    </w:p>
+    <w:p>
+      <w:pPr>
+        <w:ind w:firstLine="964"/>
+        <w:jc w:val="center"/>
+        <w:rPr>
+          <w:b/>
+        </w:rPr>
+      </w:pPr>
+      <w:r>
+        <w:rPr>
+          <w:rFonts w:hint="eastAsia"/>
+          <w:b/>
+        </w:rPr>
+        <w:lastRenderedPageBreak/>
+        <w:t>两个</w:t>
+      </w:r>
+      <w:r>
+        <w:rPr>
+          <w:rFonts w:hint="eastAsia"/>
+          <w:b/>
+        </w:rPr>
+        <w:t>小房间</w:t>
+      </w:r>
+    </w:p>
+    <w:p>
+      <w:pPr>
+        <w:ind w:firstLine="960"/>
+        <w:jc w:val="left"/>
+        <w:rPr>
+          <w:noProof/>
+        </w:rPr>
+      </w:pPr>
+      <w:r>
+        <w:rPr>
+          <w:rFonts w:hint="eastAsia"/>
+          <w:noProof/>
+        </w:rPr>
+        <w:t>上图红框内的喷头是在单独一个房间内的。</w:t>
+      </w:r>
+      <w:r>
+        <w:rPr>
+          <w:rFonts w:hint="eastAsia"/>
+          <w:noProof/>
+        </w:rPr>
+        <w:t>因为标注</w:t>
+      </w:r>
+      <w:r>
+        <w:rPr>
+          <w:rFonts w:hint="eastAsia"/>
+          <w:b/>
+          <w:noProof/>
+        </w:rPr>
+        <w:t>以</w:t>
+      </w:r>
+      <w:r>
+        <w:rPr>
+          <w:rFonts w:hint="eastAsia"/>
+          <w:b/>
+          <w:noProof/>
+        </w:rPr>
+        <w:t>房间</w:t>
+      </w:r>
+      <w:r>
+        <w:rPr>
+          <w:rFonts w:hint="eastAsia"/>
+          <w:b/>
+          <w:noProof/>
+        </w:rPr>
+        <w:t>为</w:t>
+      </w:r>
+      <w:r>
+        <w:rPr>
+          <w:rFonts w:hint="eastAsia"/>
+          <w:b/>
+          <w:noProof/>
+        </w:rPr>
+        <w:t>单位</w:t>
+      </w:r>
+      <w:r>
+        <w:rPr>
+          <w:rFonts w:hint="eastAsia"/>
+          <w:noProof/>
+        </w:rPr>
+        <w:t>进行</w:t>
+      </w:r>
+      <w:r>
+        <w:rPr>
+          <w:rFonts w:hint="eastAsia"/>
+          <w:noProof/>
+        </w:rPr>
+        <w:t>，</w:t>
+      </w:r>
+      <w:r>
+        <w:rPr>
+          <w:rFonts w:hint="eastAsia"/>
+          <w:noProof/>
+        </w:rPr>
+        <w:t>不需要考虑跨房间的喷头之间相对关系。所以小房间内喷头尺寸标注</w:t>
+      </w:r>
+      <w:r>
+        <w:rPr>
+          <w:rFonts w:hint="eastAsia"/>
+          <w:noProof/>
+        </w:rPr>
+        <w:t>较简单。</w:t>
+      </w:r>
+      <w:r>
+        <w:rPr>
+          <w:rFonts w:hint="eastAsia"/>
+          <w:noProof/>
+        </w:rPr>
+        <w:t>通常每个喷头都要进行定位，不需要根据几何形状选取需要定位的喷头。</w:t>
+      </w:r>
+    </w:p>
+    <w:p>
+      <w:pPr>
+        <w:pStyle w:val="3"/>
+      </w:pPr>
+      <w:r>
+        <w:rPr>
+          <w:rFonts w:hint="eastAsia"/>
+        </w:rPr>
+        <w:t>多</w:t>
+      </w:r>
+      <w:proofErr w:type="spellStart"/>
+      <w:r>
+        <w:rPr>
+          <w:rFonts w:hint="eastAsia"/>
+        </w:rPr>
+        <w:t>ucs</w:t>
+      </w:r>
+      <w:proofErr w:type="spellEnd"/>
+      <w:r>
+        <w:rPr>
+          <w:rFonts w:hint="eastAsia"/>
+        </w:rPr>
+        <w:t>场景</w:t>
+      </w:r>
+    </w:p>
+    <w:p>
+      <w:pPr>
+        <w:ind w:firstLine="960"/>
+      </w:pPr>
+      <w:r>
+        <w:rPr>
+          <w:rFonts w:hint="eastAsia"/>
+        </w:rPr>
+        <w:t>实际应用中大概有5</w:t>
+      </w:r>
+      <w:r>
+        <w:t>0</w:t>
+      </w:r>
+      <w:r>
+        <w:rPr>
+          <w:rFonts w:hint="eastAsia"/>
+        </w:rPr>
+        <w:t>%的地库存在多</w:t>
+      </w:r>
+      <w:proofErr w:type="spellStart"/>
+      <w:r>
+        <w:rPr>
+          <w:rFonts w:hint="eastAsia"/>
+        </w:rPr>
+        <w:t>ucs</w:t>
+      </w:r>
+      <w:proofErr w:type="spellEnd"/>
+      <w:r>
+        <w:rPr>
+          <w:rFonts w:hint="eastAsia"/>
+        </w:rPr>
+        <w:t>场景，进行整个地库一键标注操作时，需要确定每个房间的</w:t>
+      </w:r>
+      <w:proofErr w:type="spellStart"/>
+      <w:r>
+        <w:rPr>
+          <w:rFonts w:hint="eastAsia"/>
+        </w:rPr>
+        <w:t>ucs</w:t>
+      </w:r>
+      <w:proofErr w:type="spellEnd"/>
+      <w:r>
+        <w:rPr>
+          <w:rFonts w:hint="eastAsia"/>
+        </w:rPr>
+        <w:t>方向，再进行布置。</w:t>
+      </w:r>
+    </w:p>
+    <w:p>
+      <w:pPr>
+        <w:ind w:firstLine="960"/>
+      </w:pPr>
+      <w:r>
+        <w:rPr>
+          <w:rFonts w:hint="eastAsia"/>
+        </w:rPr>
+        <w:t>可能出现一个房间内存在两种</w:t>
+      </w:r>
+      <w:proofErr w:type="spellStart"/>
+      <w:r>
+        <w:rPr>
+          <w:rFonts w:hint="eastAsia"/>
+        </w:rPr>
+        <w:t>ucs</w:t>
+      </w:r>
+      <w:proofErr w:type="spellEnd"/>
+      <w:r>
+        <w:rPr>
+          <w:rFonts w:hint="eastAsia"/>
+        </w:rPr>
+        <w:t>方向的场景。</w:t>
+      </w:r>
+    </w:p>
+    <w:p>
+      <w:pPr>
+        <w:ind w:firstLine="960"/>
+      </w:pPr>
+      <w:r>
+        <w:rPr>
+          <w:rFonts w:hint="eastAsia"/>
+        </w:rPr>
+        <w:t>可以通过喷头所连接的管道确定其所属的</w:t>
+      </w:r>
+      <w:proofErr w:type="spellStart"/>
+      <w:r>
+        <w:rPr>
+          <w:rFonts w:hint="eastAsia"/>
+        </w:rPr>
+        <w:t>ucs</w:t>
+      </w:r>
+      <w:proofErr w:type="spellEnd"/>
+      <w:r>
+        <w:rPr>
+          <w:rFonts w:hint="eastAsia"/>
+        </w:rPr>
+        <w:t>方向。</w:t>
+      </w:r>
+    </w:p>
+    <w:p>
+      <w:pPr>
+        <w:ind w:firstLine="960"/>
+      </w:pPr>
+      <w:r>
+        <w:rPr>
+          <w:noProof/>
+        </w:rPr>
+        <w:drawing>
+          <wp:inline distT="0" distB="0" distL="0" distR="0" wp14:anchorId="60133FEC" wp14:editId="0C581470">
+            <wp:extent cx="5274310" cy="4091940"/>
+            <wp:effectExtent l="0" t="0" r="2540" b="3810"/>
+            <wp:docPr id="10" name="图片 10"/>
+            <wp:cNvGraphicFramePr>
+              <a:graphicFrameLocks xmlns:a="http://schemas.openxmlformats.org/drawingml/2006/main" noChangeAspect="1"/>
+            </wp:cNvGraphicFramePr>
+            <a:graphic xmlns:a="http://schemas.openxmlformats.org/drawingml/2006/main">
+              <a:graphicData uri="http://schemas.openxmlformats.org/drawingml/2006/picture">
+                <pic:pic xmlns:pic="http://schemas.openxmlformats.org/drawingml/2006/picture">
+                  <pic:nvPicPr>
+                    <pic:cNvPr id="1" name=""/>
+                    <pic:cNvPicPr/>
+                  </pic:nvPicPr>
+                  <pic:blipFill>
+                    <a:blip r:embed="rId25"/>
+                    <a:stretch>
+                      <a:fillRect/>
+                    </a:stretch>
+                  </pic:blipFill>
+                  <pic:spPr>
+                    <a:xfrm>
+                      <a:off x="0" y="0"/>
+                      <a:ext cx="5274310" cy="4091940"/>
+                    </a:xfrm>
+                    <a:prstGeom prst="rect">
+                      <a:avLst/>
+                    </a:prstGeom>
+                  </pic:spPr>
+                </pic:pic>
+              </a:graphicData>
+            </a:graphic>
+          </wp:inline>
+        </w:drawing>
+      </w:r>
+    </w:p>
+    <w:p>
+      <w:pPr>
+        <w:ind w:firstLine="964"/>
+        <w:jc w:val="center"/>
+        <w:rPr>
+          <w:rFonts w:ascii="黑体" w:eastAsia="黑体" w:hAnsi="黑体" w:hint="eastAsia"/>
+          <w:b/>
+        </w:rPr>
+      </w:pPr>
+      <w:r>
+        <w:rPr>
+          <w:rFonts w:ascii="黑体" w:eastAsia="黑体" w:hAnsi="黑体" w:hint="eastAsia"/>
+          <w:b/>
+        </w:rPr>
+        <w:t>一个房间内的喷头排布按照两种</w:t>
+      </w:r>
+      <w:proofErr w:type="spellStart"/>
+      <w:r>
+        <w:rPr>
+          <w:rFonts w:ascii="黑体" w:eastAsia="黑体" w:hAnsi="黑体" w:hint="eastAsia"/>
+          <w:b/>
+        </w:rPr>
+        <w:t>ucs</w:t>
+      </w:r>
+      <w:proofErr w:type="spellEnd"/>
+      <w:r>
+        <w:rPr>
+          <w:rFonts w:ascii="黑体" w:eastAsia="黑体" w:hAnsi="黑体" w:hint="eastAsia"/>
+          <w:b/>
+        </w:rPr>
+        <w:t>排列</w:t>
+      </w:r>
+    </w:p>
+    <w:p>
+      <w:pPr>
+        <w:pStyle w:val="2"/>
+      </w:pPr>
+      <w:r>
+        <w:rPr>
+          <w:rFonts w:hint="eastAsia"/>
+        </w:rPr>
+        <w:t>元素提取</w:t>
+      </w:r>
+    </w:p>
+    <w:p>
+      <w:pPr>
+        <w:pStyle w:val="3"/>
+      </w:pPr>
+      <w:r>
+        <w:rPr>
+          <w:rFonts w:hint="eastAsia"/>
+        </w:rPr>
+        <w:t>底图元素</w:t>
+      </w:r>
+    </w:p>
+    <w:p>
+      <w:pPr>
+        <w:ind w:firstLine="960"/>
+      </w:pPr>
+      <w:r>
+        <w:rPr>
+          <w:rFonts w:hint="eastAsia"/>
+        </w:rPr>
+        <w:t>房间框线</w:t>
+      </w:r>
+      <w:r>
+        <w:rPr>
+          <w:rFonts w:hint="eastAsia"/>
+        </w:rPr>
+        <w:t>，剪力墙，柱，轴线。</w:t>
+      </w:r>
+    </w:p>
+    <w:p>
+      <w:pPr>
+        <w:ind w:firstLine="960"/>
+      </w:pPr>
+      <w:r>
+        <w:rPr>
+          <w:rFonts w:hint="eastAsia"/>
+        </w:rPr>
+        <w:t>这四种底图元素都可以</w:t>
+      </w:r>
+      <w:proofErr w:type="gramStart"/>
+      <w:r>
+        <w:rPr>
+          <w:rFonts w:hint="eastAsia"/>
+        </w:rPr>
+        <w:t>当做</w:t>
+      </w:r>
+      <w:proofErr w:type="gramEnd"/>
+      <w:r>
+        <w:rPr>
+          <w:rFonts w:hint="eastAsia"/>
+        </w:rPr>
+        <w:t>标注的基点。</w:t>
+      </w:r>
+    </w:p>
+    <w:p>
+      <w:pPr>
+        <w:pStyle w:val="3"/>
+      </w:pPr>
+      <w:r>
+        <w:rPr>
+          <w:rFonts w:hint="eastAsia"/>
+        </w:rPr>
+        <w:t>喷头</w:t>
+      </w:r>
+    </w:p>
+    <w:p>
+      <w:pPr>
+        <w:ind w:firstLine="960"/>
+      </w:pPr>
+      <w:r>
+        <w:rPr>
+          <w:rFonts w:hint="eastAsia"/>
+        </w:rPr>
+        <w:t>仅支持天正喷头。</w:t>
+      </w:r>
+    </w:p>
+    <w:p>
+      <w:pPr>
+        <w:pStyle w:val="3"/>
+      </w:pPr>
+      <w:r>
+        <w:rPr>
+          <w:rFonts w:hint="eastAsia"/>
+        </w:rPr>
+        <w:t>喷淋管线</w:t>
+      </w:r>
+    </w:p>
+    <w:p>
+      <w:pPr>
+        <w:ind w:firstLine="960"/>
+      </w:pPr>
+      <w:r>
+        <w:rPr>
+          <w:rFonts w:hint="eastAsia"/>
+        </w:rPr>
+        <w:lastRenderedPageBreak/>
+        <w:t>每个喷头都会连接喷淋管线，通过喷淋管线的方向可以确定喷头所在的</w:t>
+      </w:r>
+      <w:proofErr w:type="spellStart"/>
+      <w:r>
+        <w:rPr>
+          <w:rFonts w:hint="eastAsia"/>
+        </w:rPr>
+        <w:t>ucs</w:t>
+      </w:r>
+      <w:proofErr w:type="spellEnd"/>
+      <w:r>
+        <w:rPr>
+          <w:rFonts w:hint="eastAsia"/>
+        </w:rPr>
+        <w:t>。</w:t>
+      </w:r>
+    </w:p>
+    <w:p>
+      <w:pPr>
+        <w:ind w:firstLine="960"/>
+      </w:pPr>
+      <w:r>
+        <w:rPr>
+          <w:noProof/>
+        </w:rPr>
+        <w:drawing>
+          <wp:inline distT="0" distB="0" distL="0" distR="0" wp14:anchorId="29677EDE" wp14:editId="1E57D2FB">
+            <wp:extent cx="5274310" cy="3716655"/>
+            <wp:effectExtent l="0" t="0" r="2540" b="0"/>
+            <wp:docPr id="20" name="图片 20"/>
+            <wp:cNvGraphicFramePr>
+              <a:graphicFrameLocks xmlns:a="http://schemas.openxmlformats.org/drawingml/2006/main" noChangeAspect="1"/>
+            </wp:cNvGraphicFramePr>
+            <a:graphic xmlns:a="http://schemas.openxmlformats.org/drawingml/2006/main">
+              <a:graphicData uri="http://schemas.openxmlformats.org/drawingml/2006/picture">
+                <pic:pic xmlns:pic="http://schemas.openxmlformats.org/drawingml/2006/picture">
+                  <pic:nvPicPr>
+                    <pic:cNvPr id="1" name=""/>
+                    <pic:cNvPicPr/>
+                  </pic:nvPicPr>
+                  <pic:blipFill>
+                    <a:blip r:embed="rId26"/>
+                    <a:stretch>
+                      <a:fillRect/>
+                    </a:stretch>
+                  </pic:blipFill>
+                  <pic:spPr>
+                    <a:xfrm>
+                      <a:off x="0" y="0"/>
+                      <a:ext cx="5274310" cy="3716655"/>
+                    </a:xfrm>
+                    <a:prstGeom prst="rect">
+                      <a:avLst/>
+                    </a:prstGeom>
+                  </pic:spPr>
+                </pic:pic>
+              </a:graphicData>
+            </a:graphic>
+          </wp:inline>
+        </w:drawing>
+      </w:r>
+    </w:p>
+    <w:p>
+      <w:pPr>
+        <w:ind w:firstLine="964"/>
+        <w:jc w:val="center"/>
+        <w:rPr>
+          <w:b/>
+        </w:rPr>
+      </w:pPr>
+      <w:r>
+        <w:rPr>
+          <w:rFonts w:hint="eastAsia"/>
+          <w:b/>
+        </w:rPr>
+        <w:t>通过喷头所连接管线的</w:t>
+      </w:r>
+      <w:proofErr w:type="spellStart"/>
+      <w:r>
+        <w:rPr>
+          <w:rFonts w:hint="eastAsia"/>
+          <w:b/>
+        </w:rPr>
+        <w:t>ucs</w:t>
+      </w:r>
+      <w:proofErr w:type="spellEnd"/>
+      <w:r>
+        <w:rPr>
+          <w:rFonts w:hint="eastAsia"/>
+          <w:b/>
+        </w:rPr>
+        <w:t>确定喷头所在</w:t>
+      </w:r>
+      <w:proofErr w:type="spellStart"/>
+      <w:r>
+        <w:rPr>
+          <w:rFonts w:hint="eastAsia"/>
+          <w:b/>
+        </w:rPr>
+        <w:t>ucs</w:t>
+      </w:r>
+      <w:proofErr w:type="spellEnd"/>
+    </w:p>
+    <w:p>
+      <w:pPr>
+        <w:pStyle w:val="2"/>
+      </w:pPr>
+      <w:r>
+        <w:rPr>
+          <w:rFonts w:hint="eastAsia"/>
+        </w:rPr>
+        <w:t>天正对接</w:t>
+      </w:r>
+    </w:p>
+    <w:p>
+      <w:pPr>
+        <w:ind w:firstLine="960"/>
+      </w:pPr>
+      <w:r>
+        <w:rPr>
+          <w:rFonts w:hint="eastAsia"/>
+        </w:rPr>
+        <w:t>需要生成天正的连续标注</w:t>
+      </w:r>
+      <w:r>
+        <w:rPr>
+          <w:rFonts w:hint="eastAsia"/>
+        </w:rPr>
+        <w:t>。</w:t>
+      </w:r>
+    </w:p>
+    <w:p>
+      <w:pPr>
+        <w:pStyle w:val="1"/>
+      </w:pPr>
+      <w:r>
+        <w:rPr>
+          <w:rFonts w:hint="eastAsia"/>
+        </w:rPr>
+        <w:t>逻辑步骤</w:t>
+      </w:r>
+    </w:p>
+    <w:p>
+      <w:pPr>
+        <w:pStyle w:val="2"/>
+      </w:pPr>
+      <w:r>
+        <w:rPr>
+          <w:rFonts w:hint="eastAsia"/>
+        </w:rPr>
+        <w:t>分隔房间区域</w:t>
+      </w:r>
+    </w:p>
+    <w:p>
+      <w:pPr>
+        <w:ind w:firstLine="960"/>
+      </w:pPr>
+      <w:r>
+        <w:rPr>
+          <w:rFonts w:hint="eastAsia"/>
+        </w:rPr>
+        <w:t>首先要根据房间内喷头的排布规则将房间划分为若干区域。然后每个区域内的喷头进行统一标注。</w:t>
+      </w:r>
+    </w:p>
+    <w:p>
+      <w:pPr>
+        <w:ind w:firstLine="960"/>
+      </w:pPr>
+      <w:r>
+        <w:rPr>
+          <w:noProof/>
+        </w:rPr>
+        <w:lastRenderedPageBreak/>
+        <w:drawing>
+          <wp:inline distT="0" distB="0" distL="0" distR="0" wp14:anchorId="3349455A" wp14:editId="3FA10AE1">
+            <wp:extent cx="5274310" cy="5680075"/>
+            <wp:effectExtent l="0" t="0" r="2540" b="0"/>
+            <wp:docPr id="25" name="图片 25"/>
+            <wp:cNvGraphicFramePr>
+              <a:graphicFrameLocks xmlns:a="http://schemas.openxmlformats.org/drawingml/2006/main" noChangeAspect="1"/>
+            </wp:cNvGraphicFramePr>
+            <a:graphic xmlns:a="http://schemas.openxmlformats.org/drawingml/2006/main">
+              <a:graphicData uri="http://schemas.openxmlformats.org/drawingml/2006/picture">
+                <pic:pic xmlns:pic="http://schemas.openxmlformats.org/drawingml/2006/picture">
+                  <pic:nvPicPr>
+                    <pic:cNvPr id="1" name=""/>
+                    <pic:cNvPicPr/>
+                  </pic:nvPicPr>
+                  <pic:blipFill>
+                    <a:blip r:embed="rId27"/>
+                    <a:stretch>
+                      <a:fillRect/>
+                    </a:stretch>
+                  </pic:blipFill>
+                  <pic:spPr>
+                    <a:xfrm>
+                      <a:off x="0" y="0"/>
+                      <a:ext cx="5274310" cy="5680075"/>
+                    </a:xfrm>
+                    <a:prstGeom prst="rect">
+                      <a:avLst/>
+                    </a:prstGeom>
+                  </pic:spPr>
+                </pic:pic>
+              </a:graphicData>
+            </a:graphic>
+          </wp:inline>
+        </w:drawing>
+      </w:r>
+    </w:p>
+    <w:p>
+      <w:pPr>
+        <w:ind w:firstLine="964"/>
+        <w:jc w:val="center"/>
+        <w:rPr>
+          <w:b/>
+        </w:rPr>
+      </w:pPr>
+      <w:r>
+        <w:rPr>
+          <w:rFonts w:hint="eastAsia"/>
+          <w:b/>
+        </w:rPr>
+        <w:t>此房间内的喷头可以根据排布方式划分为三个区域</w:t>
+      </w:r>
+    </w:p>
+    <w:p>
+      <w:pPr>
+        <w:pStyle w:val="2"/>
+      </w:pPr>
+      <w:r>
+        <w:rPr>
+          <w:rFonts w:hint="eastAsia"/>
+        </w:rPr>
+        <w:t>选择要定位的喷头</w:t>
+      </w:r>
+    </w:p>
+    <w:p>
+      <w:pPr>
+        <w:ind w:firstLine="960"/>
+        <w:jc w:val="left"/>
+      </w:pPr>
+      <w:r>
+        <w:rPr>
+          <w:rFonts w:hint="eastAsia"/>
+        </w:rPr>
+        <w:t>确定好喷头统一布置的区域后，选择用来定位的喷头。</w:t>
+      </w:r>
+    </w:p>
+    <w:p>
+      <w:pPr>
+        <w:ind w:firstLine="960"/>
+        <w:jc w:val="left"/>
+      </w:pPr>
+      <w:r>
+        <w:rPr>
+          <w:rFonts w:hint="eastAsia"/>
+        </w:rPr>
+        <w:t>在同一方向上，一条线上的喷头只需要定位一次。因此x轴上每一条线上的喷头只需要选择一个来定位。</w:t>
+      </w:r>
+      <w:r>
+        <w:t>Y</w:t>
+      </w:r>
+      <w:r>
+        <w:rPr>
+          <w:rFonts w:hint="eastAsia"/>
+        </w:rPr>
+        <w:t>轴同理。</w:t>
+      </w:r>
+    </w:p>
+    <w:p>
+      <w:pPr>
+        <w:ind w:firstLine="960"/>
+        <w:jc w:val="left"/>
+      </w:pPr>
+      <w:r>
+        <w:rPr>
+          <w:rFonts w:hint="eastAsia"/>
+        </w:rPr>
+        <w:t>受到天正喷头尺寸功能的限制，选择的这些喷头需要在尽量在同一条直线上</w:t>
+      </w:r>
+      <w:r>
+        <w:rPr>
+          <w:rFonts w:hint="eastAsia"/>
+        </w:rPr>
+        <w:t>（与定位方向垂直）</w:t>
+      </w:r>
+      <w:r>
+        <w:rPr>
+          <w:rFonts w:hint="eastAsia"/>
+        </w:rPr>
+        <w:t>。</w:t>
+      </w:r>
+      <w:r>
+        <w:rPr>
+          <w:rFonts w:hint="eastAsia"/>
+        </w:rPr>
+        <w:t>并且为了减少标注的数量，需要选择较长线上的喷头。</w:t>
+      </w:r>
+    </w:p>
+    <w:p>
+      <w:pPr>
+        <w:ind w:firstLine="960"/>
+        <w:jc w:val="left"/>
+      </w:pPr>
+      <w:r>
+        <w:rPr>
+          <w:noProof/>
+        </w:rPr>
+        <w:lastRenderedPageBreak/>
+        <w:drawing>
+          <wp:inline distT="0" distB="0" distL="0" distR="0" wp14:anchorId="25F15F79" wp14:editId="66ED3A06">
+            <wp:extent cx="5274310" cy="5861050"/>
+            <wp:effectExtent l="0" t="0" r="2540" b="6350"/>
+            <wp:docPr id="27" name="图片 27"/>
+            <wp:cNvGraphicFramePr>
+              <a:graphicFrameLocks xmlns:a="http://schemas.openxmlformats.org/drawingml/2006/main" noChangeAspect="1"/>
+            </wp:cNvGraphicFramePr>
+            <a:graphic xmlns:a="http://schemas.openxmlformats.org/drawingml/2006/main">
+              <a:graphicData uri="http://schemas.openxmlformats.org/drawingml/2006/picture">
+                <pic:pic xmlns:pic="http://schemas.openxmlformats.org/drawingml/2006/picture">
+                  <pic:nvPicPr>
+                    <pic:cNvPr id="1" name=""/>
+                    <pic:cNvPicPr/>
+                  </pic:nvPicPr>
+                  <pic:blipFill>
+                    <a:blip r:embed="rId28"/>
+                    <a:stretch>
+                      <a:fillRect/>
+                    </a:stretch>
+                  </pic:blipFill>
+                  <pic:spPr>
+                    <a:xfrm>
+                      <a:off x="0" y="0"/>
+                      <a:ext cx="5274310" cy="5861050"/>
+                    </a:xfrm>
+                    <a:prstGeom prst="rect">
+                      <a:avLst/>
+                    </a:prstGeom>
+                  </pic:spPr>
+                </pic:pic>
+              </a:graphicData>
+            </a:graphic>
+          </wp:inline>
+        </w:drawing>
+      </w:r>
+    </w:p>
+    <w:p>
+      <w:pPr>
+        <w:ind w:firstLine="964"/>
+        <w:jc w:val="center"/>
+        <w:rPr>
+          <w:rFonts w:ascii="黑体" w:eastAsia="黑体" w:hAnsi="黑体"/>
+          <w:b/>
+        </w:rPr>
+      </w:pPr>
+      <w:r>
+        <w:rPr>
+          <w:rFonts w:ascii="黑体" w:eastAsia="黑体" w:hAnsi="黑体" w:hint="eastAsia"/>
+          <w:b/>
+        </w:rPr>
+        <w:t>选择较长线上的喷头进行连续标注可以减少标注的数量</w:t>
+      </w:r>
+    </w:p>
+    <w:p>
+      <w:pPr>
+        <w:pStyle w:val="2"/>
+      </w:pPr>
+      <w:r>
+        <w:rPr>
+          <w:rFonts w:hint="eastAsia"/>
+        </w:rPr>
+        <w:t>选择用来定位的基线</w:t>
+      </w:r>
+    </w:p>
+    <w:p>
+      <w:pPr>
+        <w:ind w:firstLine="960"/>
+      </w:pPr>
+      <w:r>
+        <w:rPr>
+          <w:rFonts w:hint="eastAsia"/>
+        </w:rPr>
+        <w:t>在喷头两侧选择最近的墙线或者轴线即可。（由用户选择墙还是轴线）</w:t>
+      </w:r>
+    </w:p>
+    <w:p>
+      <w:pPr>
+        <w:ind w:firstLine="960"/>
+      </w:pPr>
+      <w:r>
+        <w:rPr>
+          <w:noProof/>
+        </w:rPr>
+        <w:lastRenderedPageBreak/>
+        <w:drawing>
+          <wp:inline distT="0" distB="0" distL="0" distR="0" wp14:anchorId="2840FD1B" wp14:editId="641D17A0">
+            <wp:extent cx="5274310" cy="2507615"/>
+            <wp:effectExtent l="0" t="0" r="2540" b="6985"/>
+            <wp:docPr id="26" name="图片 26"/>
+            <wp:cNvGraphicFramePr>
+              <a:graphicFrameLocks xmlns:a="http://schemas.openxmlformats.org/drawingml/2006/main" noChangeAspect="1"/>
+            </wp:cNvGraphicFramePr>
+            <a:graphic xmlns:a="http://schemas.openxmlformats.org/drawingml/2006/main">
+              <a:graphicData uri="http://schemas.openxmlformats.org/drawingml/2006/picture">
+                <pic:pic xmlns:pic="http://schemas.openxmlformats.org/drawingml/2006/picture">
+                  <pic:nvPicPr>
+                    <pic:cNvPr id="1" name=""/>
+                    <pic:cNvPicPr/>
+                  </pic:nvPicPr>
+                  <pic:blipFill>
+                    <a:blip r:embed="rId29"/>
+                    <a:stretch>
+                      <a:fillRect/>
+                    </a:stretch>
+                  </pic:blipFill>
+                  <pic:spPr>
+                    <a:xfrm>
+                      <a:off x="0" y="0"/>
+                      <a:ext cx="5274310" cy="2507615"/>
+                    </a:xfrm>
+                    <a:prstGeom prst="rect">
+                      <a:avLst/>
+                    </a:prstGeom>
+                  </pic:spPr>
+                </pic:pic>
+              </a:graphicData>
+            </a:graphic>
+          </wp:inline>
+        </w:drawing>
+      </w:r>
+    </w:p>
+    <w:p>
+      <w:pPr>
+        <w:ind w:firstLine="964"/>
+        <w:jc w:val="center"/>
+        <w:rPr>
+          <w:rFonts w:ascii="黑体" w:eastAsia="黑体" w:hAnsi="黑体"/>
+          <w:b/>
+        </w:rPr>
+      </w:pPr>
+      <w:r>
+        <w:rPr>
+          <w:rFonts w:ascii="黑体" w:eastAsia="黑体" w:hAnsi="黑体" w:hint="eastAsia"/>
+          <w:b/>
+        </w:rPr>
+        <w:t>以剪力</w:t>
+      </w:r>
+      <w:proofErr w:type="gramStart"/>
+      <w:r>
+        <w:rPr>
+          <w:rFonts w:ascii="黑体" w:eastAsia="黑体" w:hAnsi="黑体" w:hint="eastAsia"/>
+          <w:b/>
+        </w:rPr>
+        <w:t>墙作为</w:t>
+      </w:r>
+      <w:proofErr w:type="gramEnd"/>
+      <w:r>
+        <w:rPr>
+          <w:rFonts w:ascii="黑体" w:eastAsia="黑体" w:hAnsi="黑体" w:hint="eastAsia"/>
+          <w:b/>
+        </w:rPr>
+        <w:t>定位基点</w:t>
+      </w:r>
+    </w:p>
+    <w:p>
+      <w:pPr>
+        <w:pStyle w:val="2"/>
+        <w:ind w:firstLine="960"/>
+      </w:pPr>
+      <w:r>
+        <w:rPr>
+          <w:rFonts w:hint="eastAsia"/>
+        </w:rPr>
+        <w:t>选择尺寸标注的位置由于喷头布置间距基本不会低于1</w:t>
+      </w:r>
+      <w:r>
+        <w:t>800</w:t>
+      </w:r>
+      <w:r>
+        <w:rPr>
+          <w:rFonts w:hint="eastAsia"/>
+        </w:rPr>
+        <w:t>，所以定位距离喷头</w:t>
+      </w:r>
+      <w:r>
+        <w:t>6</w:t>
+      </w:r>
+      <w:r>
+        <w:t>00</w:t>
+      </w:r>
+      <w:r>
+        <w:rPr>
+          <w:rFonts w:hint="eastAsia"/>
+        </w:rPr>
+        <w:t>距离大部分场景下不会出现碰撞等问题。</w:t>
+      </w:r>
+      <w:r>
+        <w:rPr>
+          <w:rFonts w:hint="eastAsia"/>
+        </w:rPr>
+        <w:t>默认位置可设置为喷头左侧</w:t>
+      </w:r>
+      <w:r>
+        <w:t>6</w:t>
+      </w:r>
+      <w:r>
+        <w:t>00</w:t>
+      </w:r>
+      <w:r>
+        <w:rPr>
+          <w:rFonts w:hint="eastAsia"/>
+        </w:rPr>
+        <w:t>距离处或喷头上方</w:t>
+      </w:r>
+      <w:r>
+        <w:t>6</w:t>
+      </w:r>
+      <w:r>
+        <w:t>00</w:t>
+      </w:r>
+      <w:r>
+        <w:rPr>
+          <w:rFonts w:hint="eastAsia"/>
+        </w:rPr>
+        <w:t>距离处。然后根据碰撞情况后处理。</w:t>
+      </w:r>
+    </w:p>
+    <w:p>
+      <w:pPr>
+        <w:ind w:firstLine="960"/>
+        <w:jc w:val="center"/>
+      </w:pPr>
+      <w:r>
+        <w:rPr>
+          <w:noProof/>
+        </w:rPr>
+        <w:lastRenderedPageBreak/>
+        <w:drawing>
+          <wp:inline distT="0" distB="0" distL="0" distR="0" wp14:anchorId="4202A0AD" wp14:editId="5F632D81">
+            <wp:extent cx="2647950" cy="5753100"/>
+            <wp:effectExtent l="0" t="0" r="0" b="0"/>
+            <wp:docPr id="23" name="图片 23"/>
+            <wp:cNvGraphicFramePr>
+              <a:graphicFrameLocks xmlns:a="http://schemas.openxmlformats.org/drawingml/2006/main" noChangeAspect="1"/>
+            </wp:cNvGraphicFramePr>
+            <a:graphic xmlns:a="http://schemas.openxmlformats.org/drawingml/2006/main">
+              <a:graphicData uri="http://schemas.openxmlformats.org/drawingml/2006/picture">
+                <pic:pic xmlns:pic="http://schemas.openxmlformats.org/drawingml/2006/picture">
+                  <pic:nvPicPr>
+                    <pic:cNvPr id="1" name=""/>
+                    <pic:cNvPicPr/>
+                  </pic:nvPicPr>
+                  <pic:blipFill>
+                    <a:blip r:embed="rId30"/>
+                    <a:stretch>
+                      <a:fillRect/>
+                    </a:stretch>
+                  </pic:blipFill>
+                  <pic:spPr>
+                    <a:xfrm>
+                      <a:off x="0" y="0"/>
+                      <a:ext cx="2647950" cy="5753100"/>
+                    </a:xfrm>
+                    <a:prstGeom prst="rect">
+                      <a:avLst/>
+                    </a:prstGeom>
+                  </pic:spPr>
+                </pic:pic>
+              </a:graphicData>
+            </a:graphic>
+          </wp:inline>
+        </w:drawing>
+      </w:r>
+    </w:p>
+    <w:p>
+      <w:pPr>
+        <w:ind w:firstLine="964"/>
+        <w:jc w:val="center"/>
+        <w:rPr>
+          <w:b/>
+        </w:rPr>
+      </w:pPr>
+      <w:r>
+        <w:rPr>
+          <w:rFonts w:hint="eastAsia"/>
+          <w:b/>
+        </w:rPr>
+        <w:t>标注放在喷头左侧6</w:t>
+      </w:r>
+      <w:r>
+        <w:rPr>
+          <w:b/>
+        </w:rPr>
+        <w:t>00</w:t>
+      </w:r>
+      <w:r>
+        <w:rPr>
+          <w:rFonts w:hint="eastAsia"/>
+          <w:b/>
+        </w:rPr>
+        <w:t>距离处</w:t>
+      </w:r>
+    </w:p>
+    <w:p>
+      <w:pPr>
+        <w:pStyle w:val="2"/>
+      </w:pPr>
+      <w:r>
+        <w:rPr>
+          <w:rFonts w:hint="eastAsia"/>
+        </w:rPr>
+        <w:t>散点</w:t>
+      </w:r>
+      <w:r>
+        <w:rPr>
+          <w:rFonts w:hint="eastAsia"/>
+        </w:rPr>
+        <w:t>喷头处理</w:t>
+      </w:r>
+    </w:p>
+    <w:p>
+      <w:pPr>
+        <w:ind w:firstLine="960"/>
+      </w:pPr>
+      <w:r>
+        <w:rPr>
+          <w:rFonts w:hint="eastAsia"/>
+        </w:rPr>
+        <w:t>根据绘图要求，所有的喷头都需要确定位置。</w:t>
+      </w:r>
+    </w:p>
+    <w:p>
+      <w:pPr>
+        <w:ind w:firstLine="960"/>
+      </w:pPr>
+      <w:r>
+        <w:rPr>
+          <w:rFonts w:hint="eastAsia"/>
+        </w:rPr>
+        <w:t>但并不是所有的喷头都呈规则排列的。当大部分规则排列的喷头定位完成后，需要对散点进行补充标注处理。</w:t>
+      </w:r>
+    </w:p>
+    <w:p>
+      <w:pPr>
+        <w:ind w:firstLine="960"/>
+      </w:pPr>
+      <w:r>
+        <w:rPr>
+          <w:rFonts w:hint="eastAsia"/>
+        </w:rPr>
+        <w:t>每个散点定位到附近的喷头管线或者墙体即可。</w:t>
+      </w:r>
+    </w:p>
+    <w:p>
+      <w:pPr>
+        <w:ind w:firstLine="960"/>
+      </w:pPr>
+      <w:r>
+        <w:rPr>
+          <w:noProof/>
+        </w:rPr>
+        <w:lastRenderedPageBreak/>
+        <w:drawing>
+          <wp:inline distT="0" distB="0" distL="0" distR="0" wp14:anchorId="212AC12E" wp14:editId="06CA07E0">
+            <wp:extent cx="5274310" cy="2956560"/>
+            <wp:effectExtent l="0" t="0" r="2540" b="0"/>
+            <wp:docPr id="1" name="图片 1"/>
+            <wp:cNvGraphicFramePr>
+              <a:graphicFrameLocks xmlns:a="http://schemas.openxmlformats.org/drawingml/2006/main" noChangeAspect="1"/>
+            </wp:cNvGraphicFramePr>
+            <a:graphic xmlns:a="http://schemas.openxmlformats.org/drawingml/2006/main">
+              <a:graphicData uri="http://schemas.openxmlformats.org/drawingml/2006/picture">
+                <pic:pic xmlns:pic="http://schemas.openxmlformats.org/drawingml/2006/picture">
+                  <pic:nvPicPr>
+                    <pic:cNvPr id="1" name=""/>
+                    <pic:cNvPicPr/>
+                  </pic:nvPicPr>
+                  <pic:blipFill>
+                    <a:blip r:embed="rId31"/>
+                    <a:stretch>
+                      <a:fillRect/>
+                    </a:stretch>
+                  </pic:blipFill>
+                  <pic:spPr>
+                    <a:xfrm>
+                      <a:off x="0" y="0"/>
+                      <a:ext cx="5274310" cy="2956560"/>
+                    </a:xfrm>
+                    <a:prstGeom prst="rect">
+                      <a:avLst/>
+                    </a:prstGeom>
+                  </pic:spPr>
+                </pic:pic>
+              </a:graphicData>
+            </a:graphic>
+          </wp:inline>
+        </w:drawing>
+      </w:r>
+    </w:p>
+    <w:p>
+      <w:pPr>
+        <w:ind w:firstLine="960"/>
+      </w:pPr>
+      <w:r>
+        <w:rPr>
+          <w:rFonts w:hint="eastAsia"/>
+        </w:rPr>
+        <w:t>需要对这种喷头进行补充定位。</w:t>
+      </w:r>
+    </w:p>
+    <w:p>
+      <w:pPr>
+        <w:ind w:firstLine="960"/>
+      </w:pPr>
+      <w:r>
+        <w:rPr>
+          <w:noProof/>
+        </w:rPr>
+        <w:drawing>
+          <wp:inline distT="0" distB="0" distL="0" distR="0" wp14:anchorId="29806B06" wp14:editId="5454735C">
+            <wp:extent cx="5274310" cy="5513070"/>
+            <wp:effectExtent l="0" t="0" r="2540" b="0"/>
+            <wp:docPr id="79" name="图片 79"/>
+            <wp:cNvGraphicFramePr>
+              <a:graphicFrameLocks xmlns:a="http://schemas.openxmlformats.org/drawingml/2006/main" noChangeAspect="1"/>
+            </wp:cNvGraphicFramePr>
+            <a:graphic xmlns:a="http://schemas.openxmlformats.org/drawingml/2006/main">
+              <a:graphicData uri="http://schemas.openxmlformats.org/drawingml/2006/picture">
+                <pic:pic xmlns:pic="http://schemas.openxmlformats.org/drawingml/2006/picture">
+                  <pic:nvPicPr>
+                    <pic:cNvPr id="1" name=""/>
+                    <pic:cNvPicPr/>
+                  </pic:nvPicPr>
+                  <pic:blipFill>
+                    <a:blip r:embed="rId32"/>
+                    <a:stretch>
+                      <a:fillRect/>
+                    </a:stretch>
+                  </pic:blipFill>
+                  <pic:spPr>
+                    <a:xfrm>
+                      <a:off x="0" y="0"/>
                       <a:ext cx="5274310" cy="5513070"/>
                     </a:xfrm>
                     <a:prstGeom prst="rect">
@@ -1650,12 +3305,12 @@
       </w:r>
     </w:p>
     <w:sectPr>
-      <w:headerReference w:type="even" r:id="rId16"/>
-      <w:headerReference w:type="default" r:id="rId17"/>
-      <w:footerReference w:type="even" r:id="rId18"/>
-      <w:footerReference w:type="default" r:id="rId19"/>
-      <w:headerReference w:type="first" r:id="rId20"/>
-      <w:footerReference w:type="first" r:id="rId21"/>
+      <w:headerReference w:type="even" r:id="rId33"/>
+      <w:headerReference w:type="default" r:id="rId34"/>
+      <w:footerReference w:type="even" r:id="rId35"/>
+      <w:footerReference w:type="default" r:id="rId36"/>
+      <w:headerReference w:type="first" r:id="rId37"/>
+      <w:footerReference w:type="first" r:id="rId38"/>
       <w:pgSz w:w="11906" w:h="16838"/>
       <w:pgMar w:top="1440" w:right="1800" w:bottom="1440" w:left="1800" w:header="851" w:footer="992" w:gutter="0"/>
       <w:cols w:space="425"/>
@@ -3342,6 +4997,92 @@
     </w:lvl>
   </w:abstractNum>
   <w:abstractNum w:abstractNumId="18" w15:restartNumberingAfterBreak="0">
+    <w:nsid w:val="44B05FFB"/>
+    <w:multiLevelType w:val="hybridMultilevel"/>
+    <w:tmpl w:val="C1C2D790"/>
+    <w:lvl w:ilvl="0" w:tplc="0409000F">
+      <w:start w:val="1"/>
+      <w:numFmt w:val="decimal"/>
+      <w:lvlText w:val="%1."/>
+      <w:lvlJc w:val="left"/>
+      <w:pPr>
+        <w:ind w:left="780" w:hanging="420"/>
+      </w:pPr>
+    </w:lvl>
+    <w:lvl w:ilvl="1" w:tplc="04090019" w:tentative="1">
+      <w:start w:val="1"/>
+      <w:numFmt w:val="lowerLetter"/>
+      <w:lvlText w:val="%2)"/>
+      <w:lvlJc w:val="left"/>
+      <w:pPr>
+        <w:ind w:left="1200" w:hanging="420"/>
+      </w:pPr>
+    </w:lvl>
+    <w:lvl w:ilvl="2" w:tplc="0409001B" w:tentative="1">
+      <w:start w:val="1"/>
+      <w:numFmt w:val="lowerRoman"/>
+      <w:lvlText w:val="%3."/>
+      <w:lvlJc w:val="right"/>
+      <w:pPr>
+        <w:ind w:left="1620" w:hanging="420"/>
+      </w:pPr>
+    </w:lvl>
+    <w:lvl w:ilvl="3" w:tplc="0409000F" w:tentative="1">
+      <w:start w:val="1"/>
+      <w:numFmt w:val="decimal"/>
+      <w:lvlText w:val="%4."/>
+      <w:lvlJc w:val="left"/>
+      <w:pPr>
+        <w:ind w:left="2040" w:hanging="420"/>
+      </w:pPr>
+    </w:lvl>
+    <w:lvl w:ilvl="4" w:tplc="04090019" w:tentative="1">
+      <w:start w:val="1"/>
+      <w:numFmt w:val="lowerLetter"/>
+      <w:lvlText w:val="%5)"/>
+      <w:lvlJc w:val="left"/>
+      <w:pPr>
+        <w:ind w:left="2460" w:hanging="420"/>
+      </w:pPr>
+    </w:lvl>
+    <w:lvl w:ilvl="5" w:tplc="0409001B" w:tentative="1">
+      <w:start w:val="1"/>
+      <w:numFmt w:val="lowerRoman"/>
+      <w:lvlText w:val="%6."/>
+      <w:lvlJc w:val="right"/>
+      <w:pPr>
+        <w:ind w:left="2880" w:hanging="420"/>
+      </w:pPr>
+    </w:lvl>
+    <w:lvl w:ilvl="6" w:tplc="0409000F" w:tentative="1">
+      <w:start w:val="1"/>
+      <w:numFmt w:val="decimal"/>
+      <w:lvlText w:val="%7."/>
+      <w:lvlJc w:val="left"/>
+      <w:pPr>
+        <w:ind w:left="3300" w:hanging="420"/>
+      </w:pPr>
+    </w:lvl>
+    <w:lvl w:ilvl="7" w:tplc="04090019" w:tentative="1">
+      <w:start w:val="1"/>
+      <w:numFmt w:val="lowerLetter"/>
+      <w:lvlText w:val="%8)"/>
+      <w:lvlJc w:val="left"/>
+      <w:pPr>
+        <w:ind w:left="3720" w:hanging="420"/>
+      </w:pPr>
+    </w:lvl>
+    <w:lvl w:ilvl="8" w:tplc="0409001B" w:tentative="1">
+      <w:start w:val="1"/>
+      <w:numFmt w:val="lowerRoman"/>
+      <w:lvlText w:val="%9."/>
+      <w:lvlJc w:val="right"/>
+      <w:pPr>
+        <w:ind w:left="4140" w:hanging="420"/>
+      </w:pPr>
+    </w:lvl>
+  </w:abstractNum>
+  <w:abstractNum w:abstractNumId="19" w15:restartNumberingAfterBreak="0">
     <w:nsid w:val="44FD60D8"/>
     <w:multiLevelType w:val="hybridMultilevel"/>
     <w:tmpl w:val="272AC650"/>
@@ -3427,7 +5168,7 @@
       </w:pPr>
     </w:lvl>
   </w:abstractNum>
-  <w:abstractNum w:abstractNumId="19" w15:restartNumberingAfterBreak="0">
+  <w:abstractNum w:abstractNumId="20" w15:restartNumberingAfterBreak="0">
     <w:nsid w:val="4C546A69"/>
     <w:multiLevelType w:val="hybridMultilevel"/>
     <w:tmpl w:val="28E8B7E0"/>
@@ -3513,7 +5254,7 @@
       </w:pPr>
     </w:lvl>
   </w:abstractNum>
-  <w:abstractNum w:abstractNumId="20" w15:restartNumberingAfterBreak="0">
+  <w:abstractNum w:abstractNumId="21" w15:restartNumberingAfterBreak="0">
     <w:nsid w:val="4F4F4150"/>
     <w:multiLevelType w:val="hybridMultilevel"/>
     <w:tmpl w:val="EC68F698"/>
@@ -3599,7 +5340,7 @@
       </w:pPr>
     </w:lvl>
   </w:abstractNum>
-  <w:abstractNum w:abstractNumId="21" w15:restartNumberingAfterBreak="0">
+  <w:abstractNum w:abstractNumId="22" w15:restartNumberingAfterBreak="0">
     <w:nsid w:val="51CC5287"/>
     <w:multiLevelType w:val="hybridMultilevel"/>
     <w:tmpl w:val="AAE82D84"/>
@@ -3685,7 +5426,7 @@
       </w:pPr>
     </w:lvl>
   </w:abstractNum>
-  <w:abstractNum w:abstractNumId="22" w15:restartNumberingAfterBreak="0">
+  <w:abstractNum w:abstractNumId="23" w15:restartNumberingAfterBreak="0">
     <w:nsid w:val="55A44BFB"/>
     <w:multiLevelType w:val="hybridMultilevel"/>
     <w:tmpl w:val="23887C26"/>
@@ -3771,7 +5512,7 @@
       </w:pPr>
     </w:lvl>
   </w:abstractNum>
-  <w:abstractNum w:abstractNumId="23" w15:restartNumberingAfterBreak="0">
+  <w:abstractNum w:abstractNumId="24" w15:restartNumberingAfterBreak="0">
     <w:nsid w:val="55FB49A7"/>
     <w:multiLevelType w:val="hybridMultilevel"/>
     <w:tmpl w:val="5370820E"/>
@@ -3857,7 +5598,7 @@
       </w:pPr>
     </w:lvl>
   </w:abstractNum>
-  <w:abstractNum w:abstractNumId="24" w15:restartNumberingAfterBreak="0">
+  <w:abstractNum w:abstractNumId="25" w15:restartNumberingAfterBreak="0">
     <w:nsid w:val="5E066807"/>
     <w:multiLevelType w:val="hybridMultilevel"/>
     <w:tmpl w:val="EC68F698"/>
@@ -3943,7 +5684,7 @@
       </w:pPr>
     </w:lvl>
   </w:abstractNum>
-  <w:abstractNum w:abstractNumId="25" w15:restartNumberingAfterBreak="0">
+  <w:abstractNum w:abstractNumId="26" w15:restartNumberingAfterBreak="0">
     <w:nsid w:val="612B7FCA"/>
     <w:multiLevelType w:val="hybridMultilevel"/>
     <w:tmpl w:val="2416DC6C"/>
@@ -4029,7 +5770,7 @@
       </w:pPr>
     </w:lvl>
   </w:abstractNum>
-  <w:abstractNum w:abstractNumId="26" w15:restartNumberingAfterBreak="0">
+  <w:abstractNum w:abstractNumId="27" w15:restartNumberingAfterBreak="0">
     <w:nsid w:val="65BB75F7"/>
     <w:multiLevelType w:val="hybridMultilevel"/>
     <w:tmpl w:val="5370820E"/>
@@ -4115,7 +5856,7 @@
       </w:pPr>
     </w:lvl>
   </w:abstractNum>
-  <w:abstractNum w:abstractNumId="27" w15:restartNumberingAfterBreak="0">
+  <w:abstractNum w:abstractNumId="28" w15:restartNumberingAfterBreak="0">
     <w:nsid w:val="674F1D18"/>
     <w:multiLevelType w:val="hybridMultilevel"/>
     <w:tmpl w:val="4A88BF3E"/>
@@ -4201,7 +5942,7 @@
       </w:pPr>
     </w:lvl>
   </w:abstractNum>
-  <w:abstractNum w:abstractNumId="28" w15:restartNumberingAfterBreak="0">
+  <w:abstractNum w:abstractNumId="29" w15:restartNumberingAfterBreak="0">
     <w:nsid w:val="69397EE2"/>
     <w:multiLevelType w:val="hybridMultilevel"/>
     <w:tmpl w:val="5370820E"/>
@@ -4287,7 +6028,7 @@
       </w:pPr>
     </w:lvl>
   </w:abstractNum>
-  <w:abstractNum w:abstractNumId="29" w15:restartNumberingAfterBreak="0">
+  <w:abstractNum w:abstractNumId="30" w15:restartNumberingAfterBreak="0">
     <w:nsid w:val="6965048A"/>
     <w:multiLevelType w:val="multilevel"/>
     <w:tmpl w:val="EBA2328E"/>
@@ -4413,7 +6154,7 @@
       </w:rPr>
     </w:lvl>
   </w:abstractNum>
-  <w:abstractNum w:abstractNumId="30" w15:restartNumberingAfterBreak="0">
+  <w:abstractNum w:abstractNumId="31" w15:restartNumberingAfterBreak="0">
     <w:nsid w:val="6A423E1A"/>
     <w:multiLevelType w:val="hybridMultilevel"/>
     <w:tmpl w:val="E95E5A02"/>
@@ -4526,22 +6267,22 @@
     </w:lvl>
   </w:abstractNum>
   <w:num w:numId="1">
-    <w:abstractNumId w:val="29"/>
+    <w:abstractNumId w:val="30"/>
   </w:num>
   <w:num w:numId="2">
-    <w:abstractNumId w:val="19"/>
+    <w:abstractNumId w:val="20"/>
   </w:num>
   <w:num w:numId="3">
     <w:abstractNumId w:val="0"/>
   </w:num>
   <w:num w:numId="4">
-    <w:abstractNumId w:val="18"/>
+    <w:abstractNumId w:val="19"/>
   </w:num>
   <w:num w:numId="5">
     <w:abstractNumId w:val="14"/>
   </w:num>
   <w:num w:numId="6">
-    <w:abstractNumId w:val="30"/>
+    <w:abstractNumId w:val="31"/>
   </w:num>
   <w:num w:numId="7">
     <w:abstractNumId w:val="8"/>
@@ -4556,25 +6297,25 @@
     <w:abstractNumId w:val="3"/>
   </w:num>
   <w:num w:numId="11">
-    <w:abstractNumId w:val="27"/>
+    <w:abstractNumId w:val="28"/>
   </w:num>
   <w:num w:numId="12">
-    <w:abstractNumId w:val="22"/>
+    <w:abstractNumId w:val="23"/>
   </w:num>
   <w:num w:numId="13">
     <w:abstractNumId w:val="7"/>
   </w:num>
   <w:num w:numId="14">
-    <w:abstractNumId w:val="26"/>
+    <w:abstractNumId w:val="27"/>
   </w:num>
   <w:num w:numId="15">
     <w:abstractNumId w:val="2"/>
   </w:num>
   <w:num w:numId="16">
-    <w:abstractNumId w:val="28"/>
+    <w:abstractNumId w:val="29"/>
   </w:num>
   <w:num w:numId="17">
-    <w:abstractNumId w:val="25"/>
+    <w:abstractNumId w:val="26"/>
   </w:num>
   <w:num w:numId="18">
     <w:abstractNumId w:val="6"/>
@@ -4592,7 +6333,7 @@
     <w:abstractNumId w:val="15"/>
   </w:num>
   <w:num w:numId="23">
-    <w:abstractNumId w:val="21"/>
+    <w:abstractNumId w:val="22"/>
   </w:num>
   <w:num w:numId="24">
     <w:abstractNumId w:val="17"/>
@@ -4601,22 +6342,25 @@
     <w:abstractNumId w:val="4"/>
   </w:num>
   <w:num w:numId="26">
-    <w:abstractNumId w:val="20"/>
+    <w:abstractNumId w:val="21"/>
   </w:num>
   <w:num w:numId="27">
     <w:abstractNumId w:val="16"/>
   </w:num>
   <w:num w:numId="28">
-    <w:abstractNumId w:val="23"/>
+    <w:abstractNumId w:val="24"/>
   </w:num>
   <w:num w:numId="29">
-    <w:abstractNumId w:val="24"/>
+    <w:abstractNumId w:val="25"/>
   </w:num>
   <w:num w:numId="30">
     <w:abstractNumId w:val="12"/>
   </w:num>
   <w:num w:numId="31">
     <w:abstractNumId w:val="13"/>
+  </w:num>
+  <w:num w:numId="32">
+    <w:abstractNumId w:val="18"/>
   </w:num>
 </w:numbering>
 </file>
@@ -5037,7 +6781,7 @@
         <w:numId w:val="1"/>
       </w:numPr>
       <w:spacing w:before="240"/>
-      <w:ind w:left="0" w:firstLineChars="0" w:firstLine="0"/>
+      <w:ind w:firstLineChars="0" w:firstLine="0"/>
       <w:outlineLvl w:val="0"/>
     </w:pPr>
     <w:rPr>
@@ -5060,7 +6804,7 @@
         <w:numId w:val="1"/>
       </w:numPr>
       <w:spacing w:before="240"/>
-      <w:ind w:left="0" w:firstLineChars="0" w:firstLine="0"/>
+      <w:ind w:firstLineChars="0" w:firstLine="0"/>
       <w:outlineLvl w:val="1"/>
     </w:pPr>
     <w:rPr>
@@ -5082,7 +6826,7 @@
         <w:numId w:val="1"/>
       </w:numPr>
       <w:spacing w:before="240"/>
-      <w:ind w:left="0" w:firstLineChars="0" w:firstLine="0"/>
+      <w:ind w:firstLineChars="0" w:firstLine="0"/>
       <w:outlineLvl w:val="2"/>
     </w:pPr>
   </w:style>
@@ -5100,7 +6844,7 @@
         <w:ilvl w:val="3"/>
         <w:numId w:val="1"/>
       </w:numPr>
-      <w:ind w:left="0" w:firstLineChars="0" w:firstLine="0"/>
+      <w:ind w:firstLineChars="0" w:firstLine="0"/>
       <w:outlineLvl w:val="3"/>
     </w:pPr>
   </w:style>
@@ -5118,7 +6862,7 @@
         <w:ilvl w:val="4"/>
         <w:numId w:val="1"/>
       </w:numPr>
-      <w:ind w:left="0" w:firstLineChars="0" w:firstLine="0"/>
+      <w:ind w:firstLineChars="0" w:firstLine="0"/>
       <w:outlineLvl w:val="4"/>
     </w:pPr>
   </w:style>
@@ -5627,7 +7371,7 @@
 </file>
 
 <file path=customXml/itemProps1.xml><?xml version="1.0" encoding="utf-8"?>
-<ds:datastoreItem xmlns:ds="http://schemas.openxmlformats.org/officeDocument/2006/customXml" ds:itemID="{306DBBF8-0E1B-4A89-917E-FFE2D96DCD55}">
+<ds:datastoreItem xmlns:ds="http://schemas.openxmlformats.org/officeDocument/2006/customXml" ds:itemID="{544C291B-2ABE-427B-8030-26D290F1A9F4}">
   <ds:schemaRefs>
     <ds:schemaRef ds:uri="http://schemas.openxmlformats.org/officeDocument/2006/bibliography"/>
   </ds:schemaRefs>

</xml_diff>